<commit_message>
setting up training data
</commit_message>
<xml_diff>
--- a/celsius_to_fahrenheit.docx
+++ b/celsius_to_fahrenheit.docx
@@ -117,10 +117,111 @@
           <w:szCs w:val="21"/>
         </w:rPr>
       </w:pPr>
+      <w:r>
+        <w:rPr>
+          <w:rFonts w:ascii="Segoe UI" w:hAnsi="Segoe UI" w:cs="Segoe UI"/>
+          <w:b/>
+          <w:bCs/>
+          <w:color w:val="000000" w:themeColor="text1"/>
+          <w:sz w:val="21"/>
+          <w:szCs w:val="21"/>
+        </w:rPr>
+        <w:t>Set up training data</w:t>
+      </w:r>
+      <w:r>
+        <w:rPr>
+          <w:rFonts w:ascii="Segoe UI" w:hAnsi="Segoe UI" w:cs="Segoe UI"/>
+          <w:color w:val="000000" w:themeColor="text1"/>
+          <w:sz w:val="21"/>
+          <w:szCs w:val="21"/>
+        </w:rPr>
+        <w:t>:</w:t>
+      </w:r>
+    </w:p>
+    <w:p>
+      <w:pPr>
+        <w:spacing w:line="240" w:lineRule="auto"/>
+        <w:rPr>
+          <w:rFonts w:ascii="Segoe UI" w:hAnsi="Segoe UI" w:cs="Segoe UI"/>
+          <w:color w:val="000000" w:themeColor="text1"/>
+          <w:sz w:val="21"/>
+          <w:szCs w:val="21"/>
+        </w:rPr>
+      </w:pPr>
+      <w:r>
+        <w:rPr>
+          <w:rFonts w:ascii="Segoe UI" w:hAnsi="Segoe UI" w:cs="Segoe UI"/>
+          <w:color w:val="000000" w:themeColor="text1"/>
+          <w:sz w:val="21"/>
+          <w:szCs w:val="21"/>
+        </w:rPr>
+        <w:t>Supervised Machine Learning is all about figuring out an algorithm given a set of inputs and outputs. since the task in this colab is to create a model that can give the temperature in Fahrenheit when given the degree in Celsius, we create two lists celsius_x and fahrenheit_y that we can use to train our model.</w:t>
+      </w:r>
+    </w:p>
+    <w:p>
+      <w:pPr>
+        <w:spacing w:line="240" w:lineRule="auto"/>
+        <w:rPr>
+          <w:rFonts w:ascii="Segoe UI" w:hAnsi="Segoe UI" w:cs="Segoe UI"/>
+          <w:color w:val="000000" w:themeColor="text1"/>
+          <w:sz w:val="21"/>
+          <w:szCs w:val="21"/>
+        </w:rPr>
+      </w:pPr>
+      <w:r>
+        <w:rPr>
+          <w:rFonts w:ascii="Segoe UI" w:hAnsi="Segoe UI" w:cs="Segoe UI"/>
+          <w:noProof/>
+          <w:color w:val="000000" w:themeColor="text1"/>
+          <w:sz w:val="21"/>
+          <w:szCs w:val="21"/>
+        </w:rPr>
+        <w:drawing>
+          <wp:inline distT="0" distB="0" distL="0" distR="0" wp14:anchorId="0692243F" wp14:editId="697B2378">
+            <wp:extent cx="6189345" cy="1023620"/>
+            <wp:effectExtent l="0" t="0" r="0" b="0"/>
+            <wp:docPr id="2" name="Picture 2"/>
+            <wp:cNvGraphicFramePr>
+              <a:graphicFrameLocks xmlns:a="http://schemas.openxmlformats.org/drawingml/2006/main" noChangeAspect="1"/>
+            </wp:cNvGraphicFramePr>
+            <a:graphic xmlns:a="http://schemas.openxmlformats.org/drawingml/2006/main">
+              <a:graphicData uri="http://schemas.openxmlformats.org/drawingml/2006/picture">
+                <pic:pic xmlns:pic="http://schemas.openxmlformats.org/drawingml/2006/picture">
+                  <pic:nvPicPr>
+                    <pic:cNvPr id="2" name="Picture 2"/>
+                    <pic:cNvPicPr/>
+                  </pic:nvPicPr>
+                  <pic:blipFill>
+                    <a:blip r:embed="rId10">
+                      <a:extLst>
+                        <a:ext uri="{28A0092B-C50C-407E-A947-70E740481C1C}">
+                          <a14:useLocalDpi xmlns:a14="http://schemas.microsoft.com/office/drawing/2010/main" val="0"/>
+                        </a:ext>
+                      </a:extLst>
+                    </a:blip>
+                    <a:stretch>
+                      <a:fillRect/>
+                    </a:stretch>
+                  </pic:blipFill>
+                  <pic:spPr>
+                    <a:xfrm>
+                      <a:off x="0" y="0"/>
+                      <a:ext cx="6189345" cy="1023620"/>
+                    </a:xfrm>
+                    <a:prstGeom prst="rect">
+                      <a:avLst/>
+                    </a:prstGeom>
+                  </pic:spPr>
+                </pic:pic>
+              </a:graphicData>
+            </a:graphic>
+          </wp:inline>
+        </w:drawing>
+      </w:r>
     </w:p>
     <w:sectPr>
-      <w:headerReference w:type="default" r:id="rId10"/>
-      <w:footerReference w:type="default" r:id="rId11"/>
+      <w:headerReference w:type="default" r:id="rId11"/>
+      <w:footerReference w:type="default" r:id="rId12"/>
       <w:pgSz w:w="11907" w:h="16839" w:code="9"/>
       <w:pgMar w:top="1440" w:right="1080" w:bottom="1440" w:left="1080" w:header="720" w:footer="720" w:gutter="0"/>
       <w:pgBorders w:offsetFrom="page">

</xml_diff>

<commit_message>
create and build layer
</commit_message>
<xml_diff>
--- a/celsius_to_fahrenheit.docx
+++ b/celsius_to_fahrenheit.docx
@@ -219,9 +219,539 @@
         </w:drawing>
       </w:r>
     </w:p>
+    <w:p>
+      <w:pPr>
+        <w:spacing w:line="240" w:lineRule="auto"/>
+        <w:rPr>
+          <w:rFonts w:ascii="Segoe UI" w:hAnsi="Segoe UI" w:cs="Segoe UI"/>
+          <w:color w:val="000000" w:themeColor="text1"/>
+          <w:sz w:val="21"/>
+          <w:szCs w:val="21"/>
+        </w:rPr>
+      </w:pPr>
+    </w:p>
+    <w:p>
+      <w:pPr>
+        <w:pStyle w:val="NormalWeb"/>
+        <w:spacing w:before="0" w:beforeAutospacing="0" w:after="0" w:afterAutospacing="0"/>
+        <w:jc w:val="both"/>
+        <w:rPr>
+          <w:rFonts w:ascii="Segoe UI" w:hAnsi="Segoe UI" w:cs="Segoe UI"/>
+          <w:b/>
+          <w:bCs/>
+          <w:color w:val="000000"/>
+          <w:sz w:val="21"/>
+          <w:szCs w:val="21"/>
+        </w:rPr>
+      </w:pPr>
+      <w:r>
+        <w:rPr>
+          <w:rFonts w:ascii="Segoe UI" w:hAnsi="Segoe UI" w:cs="Segoe UI"/>
+          <w:b/>
+          <w:bCs/>
+          <w:color w:val="000000"/>
+          <w:sz w:val="21"/>
+          <w:szCs w:val="21"/>
+        </w:rPr>
+        <w:t>Some Machine Learning Terminology</w:t>
+      </w:r>
+    </w:p>
+    <w:p>
+      <w:pPr>
+        <w:pStyle w:val="NormalWeb"/>
+        <w:spacing w:before="0" w:beforeAutospacing="0" w:after="0" w:afterAutospacing="0"/>
+        <w:jc w:val="both"/>
+        <w:rPr>
+          <w:rFonts w:ascii="Segoe UI" w:hAnsi="Segoe UI" w:cs="Segoe UI"/>
+          <w:color w:val="000000"/>
+          <w:sz w:val="21"/>
+          <w:szCs w:val="21"/>
+        </w:rPr>
+      </w:pPr>
+      <w:r>
+        <w:rPr>
+          <w:rFonts w:ascii="Segoe UI" w:hAnsi="Segoe UI" w:cs="Segoe UI"/>
+          <w:color w:val="000000"/>
+          <w:sz w:val="21"/>
+          <w:szCs w:val="21"/>
+        </w:rPr>
+        <w:t>Feature: The i</w:t>
+      </w:r>
+      <w:r>
+        <w:rPr>
+          <w:rFonts w:ascii="Segoe UI" w:hAnsi="Segoe UI" w:cs="Segoe UI"/>
+          <w:color w:val="000000"/>
+          <w:sz w:val="21"/>
+          <w:szCs w:val="21"/>
+        </w:rPr>
+        <w:t>n</w:t>
+      </w:r>
+      <w:r>
+        <w:rPr>
+          <w:rFonts w:ascii="Segoe UI" w:hAnsi="Segoe UI" w:cs="Segoe UI"/>
+          <w:color w:val="000000"/>
+          <w:sz w:val="21"/>
+          <w:szCs w:val="21"/>
+        </w:rPr>
+        <w:t>put(s) to our model. In this case, a single value - the degree in Celsius. Labels: The output our model predicts. In this case, a single value - the degree in Fahrenheit.</w:t>
+      </w:r>
+    </w:p>
+    <w:p>
+      <w:pPr>
+        <w:pStyle w:val="NormalWeb"/>
+        <w:spacing w:before="240" w:beforeAutospacing="0" w:after="0" w:afterAutospacing="0"/>
+        <w:jc w:val="both"/>
+        <w:rPr>
+          <w:rFonts w:ascii="Segoe UI" w:hAnsi="Segoe UI" w:cs="Segoe UI"/>
+          <w:color w:val="000000"/>
+          <w:sz w:val="21"/>
+          <w:szCs w:val="21"/>
+        </w:rPr>
+      </w:pPr>
+      <w:r>
+        <w:rPr>
+          <w:rFonts w:ascii="Segoe UI" w:hAnsi="Segoe UI" w:cs="Segoe UI"/>
+          <w:b/>
+          <w:bCs/>
+          <w:color w:val="000000"/>
+          <w:sz w:val="21"/>
+          <w:szCs w:val="21"/>
+        </w:rPr>
+        <w:t>Example:</w:t>
+      </w:r>
+      <w:r>
+        <w:rPr>
+          <w:rFonts w:ascii="Segoe UI" w:hAnsi="Segoe UI" w:cs="Segoe UI"/>
+          <w:color w:val="000000"/>
+          <w:sz w:val="21"/>
+          <w:szCs w:val="21"/>
+        </w:rPr>
+        <w:t xml:space="preserve"> A pair of </w:t>
+      </w:r>
+      <w:proofErr w:type="spellStart"/>
+      <w:r>
+        <w:rPr>
+          <w:rFonts w:ascii="Segoe UI" w:hAnsi="Segoe UI" w:cs="Segoe UI"/>
+          <w:color w:val="000000"/>
+          <w:sz w:val="21"/>
+          <w:szCs w:val="21"/>
+        </w:rPr>
+        <w:t>i</w:t>
+      </w:r>
+      <w:proofErr w:type="spellEnd"/>
+      <w:r>
+        <w:rPr>
+          <w:rFonts w:ascii="Segoe UI" w:hAnsi="Segoe UI" w:cs="Segoe UI"/>
+          <w:color w:val="000000"/>
+          <w:sz w:val="21"/>
+          <w:szCs w:val="21"/>
+        </w:rPr>
+        <w:t xml:space="preserve">/o used during training. In our case a pair of values from celsius_x and </w:t>
+      </w:r>
+      <w:proofErr w:type="spellStart"/>
+      <w:r>
+        <w:rPr>
+          <w:rFonts w:ascii="Segoe UI" w:hAnsi="Segoe UI" w:cs="Segoe UI"/>
+          <w:color w:val="000000"/>
+          <w:sz w:val="21"/>
+          <w:szCs w:val="21"/>
+        </w:rPr>
+        <w:t>farhenheit_y</w:t>
+      </w:r>
+      <w:proofErr w:type="spellEnd"/>
+      <w:r>
+        <w:rPr>
+          <w:rFonts w:ascii="Segoe UI" w:hAnsi="Segoe UI" w:cs="Segoe UI"/>
+          <w:color w:val="000000"/>
+          <w:sz w:val="21"/>
+          <w:szCs w:val="21"/>
+        </w:rPr>
+        <w:t xml:space="preserve"> at a specific index, such as (22, 72)</w:t>
+      </w:r>
+      <w:r>
+        <w:rPr>
+          <w:rFonts w:ascii="Segoe UI" w:hAnsi="Segoe UI" w:cs="Segoe UI"/>
+          <w:color w:val="000000"/>
+          <w:sz w:val="21"/>
+          <w:szCs w:val="21"/>
+        </w:rPr>
+        <w:t>.</w:t>
+      </w:r>
+    </w:p>
+    <w:p>
+      <w:pPr>
+        <w:pStyle w:val="NormalWeb"/>
+        <w:spacing w:before="240" w:beforeAutospacing="0" w:after="0" w:afterAutospacing="0"/>
+        <w:jc w:val="both"/>
+        <w:rPr>
+          <w:rFonts w:ascii="Segoe UI" w:hAnsi="Segoe UI" w:cs="Segoe UI"/>
+          <w:color w:val="000000"/>
+          <w:sz w:val="21"/>
+          <w:szCs w:val="21"/>
+        </w:rPr>
+      </w:pPr>
+    </w:p>
+    <w:p>
+      <w:pPr>
+        <w:pStyle w:val="NormalWeb"/>
+        <w:spacing w:before="0" w:beforeAutospacing="0" w:after="0" w:afterAutospacing="0"/>
+        <w:jc w:val="both"/>
+        <w:rPr>
+          <w:rFonts w:ascii="Segoe UI" w:hAnsi="Segoe UI" w:cs="Segoe UI"/>
+          <w:b/>
+          <w:bCs/>
+          <w:color w:val="000000"/>
+          <w:sz w:val="21"/>
+          <w:szCs w:val="21"/>
+        </w:rPr>
+      </w:pPr>
+      <w:r>
+        <w:rPr>
+          <w:rFonts w:ascii="Segoe UI" w:hAnsi="Segoe UI" w:cs="Segoe UI"/>
+          <w:b/>
+          <w:bCs/>
+          <w:color w:val="000000"/>
+          <w:sz w:val="21"/>
+          <w:szCs w:val="21"/>
+        </w:rPr>
+        <w:t>Create the model</w:t>
+      </w:r>
+      <w:r>
+        <w:rPr>
+          <w:rFonts w:ascii="Segoe UI" w:hAnsi="Segoe UI" w:cs="Segoe UI"/>
+          <w:b/>
+          <w:bCs/>
+          <w:color w:val="000000"/>
+          <w:sz w:val="21"/>
+          <w:szCs w:val="21"/>
+        </w:rPr>
+        <w:t>:</w:t>
+      </w:r>
+    </w:p>
+    <w:p>
+      <w:pPr>
+        <w:pStyle w:val="NormalWeb"/>
+        <w:spacing w:before="240" w:beforeAutospacing="0" w:after="0" w:afterAutospacing="0"/>
+        <w:jc w:val="both"/>
+        <w:rPr>
+          <w:rFonts w:ascii="Segoe UI" w:hAnsi="Segoe UI" w:cs="Segoe UI"/>
+          <w:color w:val="000000"/>
+          <w:sz w:val="21"/>
+          <w:szCs w:val="21"/>
+        </w:rPr>
+      </w:pPr>
+      <w:r>
+        <w:rPr>
+          <w:rFonts w:ascii="Segoe UI" w:hAnsi="Segoe UI" w:cs="Segoe UI"/>
+          <w:color w:val="000000"/>
+          <w:sz w:val="21"/>
+          <w:szCs w:val="21"/>
+        </w:rPr>
+        <w:t>Next create the model. We will use simplest possible model we can, a Dense network. Since the problem is straightforward, this network will require only a single layer, with a single neuron.</w:t>
+      </w:r>
+    </w:p>
+    <w:p>
+      <w:pPr>
+        <w:pStyle w:val="NormalWeb"/>
+        <w:spacing w:before="0" w:beforeAutospacing="0" w:after="0" w:afterAutospacing="0"/>
+        <w:jc w:val="both"/>
+        <w:rPr>
+          <w:rFonts w:ascii="Segoe UI" w:hAnsi="Segoe UI" w:cs="Segoe UI"/>
+          <w:color w:val="000000"/>
+          <w:sz w:val="21"/>
+          <w:szCs w:val="21"/>
+        </w:rPr>
+      </w:pPr>
+      <w:r>
+        <w:rPr>
+          <w:rFonts w:ascii="Segoe UI" w:hAnsi="Segoe UI" w:cs="Segoe UI"/>
+          <w:color w:val="000000"/>
+          <w:sz w:val="21"/>
+          <w:szCs w:val="21"/>
+        </w:rPr>
+        <w:t>Build a layer</w:t>
+      </w:r>
+    </w:p>
+    <w:p>
+      <w:pPr>
+        <w:pStyle w:val="NormalWeb"/>
+        <w:spacing w:before="240" w:beforeAutospacing="0" w:after="0" w:afterAutospacing="0"/>
+        <w:jc w:val="both"/>
+        <w:rPr>
+          <w:rFonts w:ascii="Segoe UI" w:hAnsi="Segoe UI" w:cs="Segoe UI"/>
+          <w:color w:val="000000"/>
+          <w:sz w:val="21"/>
+          <w:szCs w:val="21"/>
+        </w:rPr>
+      </w:pPr>
+      <w:r>
+        <w:rPr>
+          <w:rFonts w:ascii="Segoe UI" w:hAnsi="Segoe UI" w:cs="Segoe UI"/>
+          <w:color w:val="000000"/>
+          <w:sz w:val="21"/>
+          <w:szCs w:val="21"/>
+        </w:rPr>
+        <w:t xml:space="preserve">We'll call the layer 10 and create it by instantiating </w:t>
+      </w:r>
+      <w:r>
+        <w:rPr>
+          <w:rFonts w:ascii="Segoe UI" w:hAnsi="Segoe UI" w:cs="Segoe UI"/>
+          <w:color w:val="FF0000"/>
+          <w:sz w:val="21"/>
+          <w:szCs w:val="21"/>
+        </w:rPr>
+        <w:t xml:space="preserve">tf. </w:t>
+      </w:r>
+      <w:proofErr w:type="spellStart"/>
+      <w:proofErr w:type="gramStart"/>
+      <w:r>
+        <w:rPr>
+          <w:rFonts w:ascii="Segoe UI" w:hAnsi="Segoe UI" w:cs="Segoe UI"/>
+          <w:color w:val="FF0000"/>
+          <w:sz w:val="21"/>
+          <w:szCs w:val="21"/>
+        </w:rPr>
+        <w:t>keras.layers</w:t>
+      </w:r>
+      <w:proofErr w:type="gramEnd"/>
+      <w:r>
+        <w:rPr>
+          <w:rFonts w:ascii="Segoe UI" w:hAnsi="Segoe UI" w:cs="Segoe UI"/>
+          <w:color w:val="FF0000"/>
+          <w:sz w:val="21"/>
+          <w:szCs w:val="21"/>
+        </w:rPr>
+        <w:t>.Dense</w:t>
+      </w:r>
+      <w:proofErr w:type="spellEnd"/>
+      <w:r>
+        <w:rPr>
+          <w:rFonts w:ascii="Segoe UI" w:hAnsi="Segoe UI" w:cs="Segoe UI"/>
+          <w:color w:val="000000"/>
+          <w:sz w:val="21"/>
+          <w:szCs w:val="21"/>
+        </w:rPr>
+        <w:t xml:space="preserve"> with the following configuration:</w:t>
+      </w:r>
+    </w:p>
+    <w:p>
+      <w:pPr>
+        <w:pStyle w:val="NormalWeb"/>
+        <w:spacing w:before="240" w:beforeAutospacing="0" w:after="0" w:afterAutospacing="0"/>
+        <w:jc w:val="both"/>
+        <w:rPr>
+          <w:rFonts w:ascii="Segoe UI" w:hAnsi="Segoe UI" w:cs="Segoe UI"/>
+          <w:color w:val="000000"/>
+          <w:sz w:val="21"/>
+          <w:szCs w:val="21"/>
+        </w:rPr>
+      </w:pPr>
+      <w:proofErr w:type="spellStart"/>
+      <w:r>
+        <w:rPr>
+          <w:rFonts w:ascii="Segoe UI" w:hAnsi="Segoe UI" w:cs="Segoe UI"/>
+          <w:b/>
+          <w:bCs/>
+          <w:color w:val="000000"/>
+          <w:sz w:val="21"/>
+          <w:szCs w:val="21"/>
+        </w:rPr>
+        <w:t>input_shape</w:t>
+      </w:r>
+      <w:proofErr w:type="spellEnd"/>
+      <w:r>
+        <w:rPr>
+          <w:rFonts w:ascii="Segoe UI" w:hAnsi="Segoe UI" w:cs="Segoe UI"/>
+          <w:color w:val="000000"/>
+          <w:sz w:val="21"/>
+          <w:szCs w:val="21"/>
+        </w:rPr>
+        <w:t xml:space="preserve"> = [1] - This specifies that the input to this layer is a single value. That is, the shape is one-dimensional array with one member. Since this is the first (and only) layer, that input shape is the input shape of the entire model.</w:t>
+      </w:r>
+      <w:r>
+        <w:rPr>
+          <w:rFonts w:ascii="Segoe UI" w:hAnsi="Segoe UI" w:cs="Segoe UI"/>
+          <w:color w:val="000000"/>
+          <w:sz w:val="21"/>
+          <w:szCs w:val="21"/>
+        </w:rPr>
+        <w:t xml:space="preserve"> </w:t>
+      </w:r>
+      <w:r>
+        <w:rPr>
+          <w:rFonts w:ascii="Segoe UI" w:hAnsi="Segoe UI" w:cs="Segoe UI"/>
+          <w:color w:val="000000"/>
+          <w:sz w:val="21"/>
+          <w:szCs w:val="21"/>
+        </w:rPr>
+        <w:t>The single value is a floating-point number, representing degrees Celsius.</w:t>
+      </w:r>
+    </w:p>
+    <w:p>
+      <w:pPr>
+        <w:pStyle w:val="NormalWeb"/>
+        <w:spacing w:before="240" w:beforeAutospacing="0" w:after="0" w:afterAutospacing="0"/>
+        <w:jc w:val="both"/>
+        <w:rPr>
+          <w:rFonts w:ascii="Segoe UI" w:hAnsi="Segoe UI" w:cs="Segoe UI"/>
+          <w:color w:val="000000"/>
+          <w:sz w:val="21"/>
+          <w:szCs w:val="21"/>
+        </w:rPr>
+      </w:pPr>
+      <w:r>
+        <w:rPr>
+          <w:rFonts w:ascii="Segoe UI" w:hAnsi="Segoe UI" w:cs="Segoe UI"/>
+          <w:b/>
+          <w:bCs/>
+          <w:color w:val="000000"/>
+          <w:sz w:val="21"/>
+          <w:szCs w:val="21"/>
+        </w:rPr>
+        <w:t>units</w:t>
+      </w:r>
+      <w:r>
+        <w:rPr>
+          <w:rFonts w:ascii="Segoe UI" w:hAnsi="Segoe UI" w:cs="Segoe UI"/>
+          <w:color w:val="000000"/>
+          <w:sz w:val="21"/>
+          <w:szCs w:val="21"/>
+        </w:rPr>
+        <w:t xml:space="preserve"> =1 - This specifies the number of neurons in the layer.</w:t>
+      </w:r>
+      <w:r>
+        <w:rPr>
+          <w:rFonts w:ascii="Segoe UI" w:hAnsi="Segoe UI" w:cs="Segoe UI"/>
+          <w:color w:val="000000"/>
+          <w:sz w:val="21"/>
+          <w:szCs w:val="21"/>
+        </w:rPr>
+        <w:t xml:space="preserve"> </w:t>
+      </w:r>
+      <w:r>
+        <w:rPr>
+          <w:rFonts w:ascii="Segoe UI" w:hAnsi="Segoe UI" w:cs="Segoe UI"/>
+          <w:color w:val="000000"/>
+          <w:sz w:val="21"/>
+          <w:szCs w:val="21"/>
+        </w:rPr>
+        <w:t xml:space="preserve">The number of neurons defines how many internal variables the layer has to try to </w:t>
+      </w:r>
+      <w:r>
+        <w:rPr>
+          <w:rFonts w:ascii="Segoe UI" w:hAnsi="Segoe UI" w:cs="Segoe UI"/>
+          <w:color w:val="000000"/>
+          <w:sz w:val="21"/>
+          <w:szCs w:val="21"/>
+        </w:rPr>
+        <w:t>l</w:t>
+      </w:r>
+      <w:r>
+        <w:rPr>
+          <w:rFonts w:ascii="Segoe UI" w:hAnsi="Segoe UI" w:cs="Segoe UI"/>
+          <w:color w:val="000000"/>
+          <w:sz w:val="21"/>
+          <w:szCs w:val="21"/>
+        </w:rPr>
+        <w:t xml:space="preserve">earn how to solve the problem (more later). Since this is the final layer, it is also the size of the model's output - a single float value representing degrees Fahrenheit. (In a multi-layered network, the size and shape of the later would need to match the </w:t>
+      </w:r>
+      <w:proofErr w:type="spellStart"/>
+      <w:r>
+        <w:rPr>
+          <w:rFonts w:ascii="Segoe UI" w:hAnsi="Segoe UI" w:cs="Segoe UI"/>
+          <w:color w:val="000000"/>
+          <w:sz w:val="21"/>
+          <w:szCs w:val="21"/>
+        </w:rPr>
+        <w:t>input_shape</w:t>
+      </w:r>
+      <w:proofErr w:type="spellEnd"/>
+      <w:r>
+        <w:rPr>
+          <w:rFonts w:ascii="Segoe UI" w:hAnsi="Segoe UI" w:cs="Segoe UI"/>
+          <w:color w:val="000000"/>
+          <w:sz w:val="21"/>
+          <w:szCs w:val="21"/>
+        </w:rPr>
+        <w:t xml:space="preserve"> of the next layer.)</w:t>
+      </w:r>
+    </w:p>
+    <w:p>
+      <w:pPr>
+        <w:spacing w:line="240" w:lineRule="auto"/>
+        <w:rPr>
+          <w:rFonts w:ascii="Segoe UI" w:hAnsi="Segoe UI" w:cs="Segoe UI"/>
+          <w:color w:val="000000" w:themeColor="text1"/>
+          <w:sz w:val="21"/>
+          <w:szCs w:val="21"/>
+        </w:rPr>
+      </w:pPr>
+      <w:r>
+        <w:rPr>
+          <w:rFonts w:ascii="Segoe UI" w:hAnsi="Segoe UI" w:cs="Segoe UI"/>
+          <w:noProof/>
+          <w:color w:val="000000" w:themeColor="text1"/>
+          <w:sz w:val="21"/>
+          <w:szCs w:val="21"/>
+        </w:rPr>
+        <w:lastRenderedPageBreak/>
+        <w:drawing>
+          <wp:inline distT="0" distB="0" distL="0" distR="0" wp14:anchorId="0DC9098E" wp14:editId="79F51726">
+            <wp:extent cx="6067425" cy="819150"/>
+            <wp:effectExtent l="0" t="0" r="0" b="0"/>
+            <wp:docPr id="3" name="Picture 3"/>
+            <wp:cNvGraphicFramePr>
+              <a:graphicFrameLocks xmlns:a="http://schemas.openxmlformats.org/drawingml/2006/main" noChangeAspect="1"/>
+            </wp:cNvGraphicFramePr>
+            <a:graphic xmlns:a="http://schemas.openxmlformats.org/drawingml/2006/main">
+              <a:graphicData uri="http://schemas.openxmlformats.org/drawingml/2006/picture">
+                <pic:pic xmlns:pic="http://schemas.openxmlformats.org/drawingml/2006/picture">
+                  <pic:nvPicPr>
+                    <pic:cNvPr id="3" name="Picture 3"/>
+                    <pic:cNvPicPr/>
+                  </pic:nvPicPr>
+                  <pic:blipFill>
+                    <a:blip r:embed="rId11">
+                      <a:extLst>
+                        <a:ext uri="{28A0092B-C50C-407E-A947-70E740481C1C}">
+                          <a14:useLocalDpi xmlns:a14="http://schemas.microsoft.com/office/drawing/2010/main" val="0"/>
+                        </a:ext>
+                      </a:extLst>
+                    </a:blip>
+                    <a:stretch>
+                      <a:fillRect/>
+                    </a:stretch>
+                  </pic:blipFill>
+                  <pic:spPr>
+                    <a:xfrm>
+                      <a:off x="0" y="0"/>
+                      <a:ext cx="6067425" cy="819150"/>
+                    </a:xfrm>
+                    <a:prstGeom prst="rect">
+                      <a:avLst/>
+                    </a:prstGeom>
+                  </pic:spPr>
+                </pic:pic>
+              </a:graphicData>
+            </a:graphic>
+          </wp:inline>
+        </w:drawing>
+      </w:r>
+    </w:p>
+    <w:p>
+      <w:pPr>
+        <w:spacing w:line="240" w:lineRule="auto"/>
+        <w:rPr>
+          <w:rFonts w:ascii="Segoe UI" w:hAnsi="Segoe UI" w:cs="Segoe UI"/>
+          <w:color w:val="000000" w:themeColor="text1"/>
+          <w:sz w:val="21"/>
+          <w:szCs w:val="21"/>
+        </w:rPr>
+      </w:pPr>
+    </w:p>
     <w:sectPr>
-      <w:headerReference w:type="default" r:id="rId11"/>
-      <w:footerReference w:type="default" r:id="rId12"/>
+      <w:headerReference w:type="default" r:id="rId12"/>
+      <w:footerReference w:type="default" r:id="rId13"/>
       <w:pgSz w:w="11907" w:h="16839" w:code="9"/>
       <w:pgMar w:top="1440" w:right="1080" w:bottom="1440" w:left="1080" w:header="720" w:footer="720" w:gutter="0"/>
       <w:pgBorders w:offsetFrom="page">
@@ -3145,6 +3675,22 @@
     <w:uiPriority w:val="37"/>
     <w:unhideWhenUsed/>
     <w:rsid w:val="00F278BD"/>
+  </w:style>
+  <w:style w:type="paragraph" w:styleId="NormalWeb">
+    <w:name w:val="Normal (Web)"/>
+    <w:basedOn w:val="Normal"/>
+    <w:uiPriority w:val="99"/>
+    <w:semiHidden/>
+    <w:unhideWhenUsed/>
+    <w:rsid w:val="00226BB8"/>
+    <w:pPr>
+      <w:spacing w:before="100" w:beforeAutospacing="1" w:after="100" w:afterAutospacing="1" w:line="240" w:lineRule="auto"/>
+      <w:jc w:val="left"/>
+    </w:pPr>
+    <w:rPr>
+      <w:rFonts w:eastAsia="Times New Roman" w:cs="Times New Roman"/>
+      <w:szCs w:val="24"/>
+    </w:rPr>
   </w:style>
 </w:styles>
 </file>

</xml_diff>

<commit_message>
assemble layers into model
</commit_message>
<xml_diff>
--- a/celsius_to_fahrenheit.docx
+++ b/celsius_to_fahrenheit.docx
@@ -740,6 +740,126 @@
     </w:p>
     <w:p>
       <w:pPr>
+        <w:pStyle w:val="NormalWeb"/>
+        <w:shd w:val="clear" w:color="auto" w:fill="FFFFFF"/>
+        <w:spacing w:before="0" w:beforeAutospacing="0" w:after="0" w:afterAutospacing="0"/>
+        <w:rPr>
+          <w:rFonts w:ascii="Segoe UI" w:hAnsi="Segoe UI" w:cs="Segoe UI"/>
+          <w:b/>
+          <w:bCs/>
+          <w:color w:val="000000"/>
+          <w:sz w:val="21"/>
+          <w:szCs w:val="21"/>
+        </w:rPr>
+      </w:pPr>
+      <w:r>
+        <w:rPr>
+          <w:rFonts w:ascii="Segoe UI" w:hAnsi="Segoe UI" w:cs="Segoe UI"/>
+          <w:b/>
+          <w:bCs/>
+          <w:color w:val="000000"/>
+          <w:sz w:val="21"/>
+          <w:szCs w:val="21"/>
+        </w:rPr>
+        <w:t>Assemble layers into the model</w:t>
+      </w:r>
+      <w:r>
+        <w:rPr>
+          <w:rFonts w:ascii="Segoe UI" w:hAnsi="Segoe UI" w:cs="Segoe UI"/>
+          <w:b/>
+          <w:bCs/>
+          <w:color w:val="000000"/>
+          <w:sz w:val="21"/>
+          <w:szCs w:val="21"/>
+        </w:rPr>
+        <w:t>:</w:t>
+      </w:r>
+    </w:p>
+    <w:p>
+      <w:pPr>
+        <w:pStyle w:val="NormalWeb"/>
+        <w:shd w:val="clear" w:color="auto" w:fill="FFFFFF"/>
+        <w:spacing w:before="240" w:beforeAutospacing="0" w:after="0" w:afterAutospacing="0"/>
+        <w:rPr>
+          <w:rFonts w:ascii="Segoe UI" w:hAnsi="Segoe UI" w:cs="Segoe UI"/>
+          <w:color w:val="000000"/>
+          <w:sz w:val="21"/>
+          <w:szCs w:val="21"/>
+        </w:rPr>
+      </w:pPr>
+      <w:r>
+        <w:rPr>
+          <w:rFonts w:ascii="Segoe UI" w:hAnsi="Segoe UI" w:cs="Segoe UI"/>
+          <w:color w:val="000000"/>
+          <w:sz w:val="21"/>
+          <w:szCs w:val="21"/>
+        </w:rPr>
+        <w:t>Once layers are defined, they need to be assembled into a model. The Sequential model definition takes a list of layers as argument, specifying the calculation order from the input to the output. This model has just a single layer.</w:t>
+      </w:r>
+    </w:p>
+    <w:p>
+      <w:pPr>
+        <w:spacing w:line="240" w:lineRule="auto"/>
+        <w:rPr>
+          <w:rFonts w:ascii="Segoe UI" w:hAnsi="Segoe UI" w:cs="Segoe UI"/>
+          <w:color w:val="000000" w:themeColor="text1"/>
+          <w:sz w:val="21"/>
+          <w:szCs w:val="21"/>
+        </w:rPr>
+      </w:pPr>
+      <w:r>
+        <w:rPr>
+          <w:rFonts w:ascii="Segoe UI" w:hAnsi="Segoe UI" w:cs="Segoe UI"/>
+          <w:noProof/>
+          <w:color w:val="000000" w:themeColor="text1"/>
+          <w:sz w:val="21"/>
+          <w:szCs w:val="21"/>
+        </w:rPr>
+        <w:drawing>
+          <wp:inline distT="0" distB="0" distL="0" distR="0" wp14:anchorId="2C1AE7FA" wp14:editId="470C6133">
+            <wp:extent cx="5095875" cy="800100"/>
+            <wp:effectExtent l="0" t="0" r="0" b="0"/>
+            <wp:docPr id="4" name="Picture 4"/>
+            <wp:cNvGraphicFramePr>
+              <a:graphicFrameLocks xmlns:a="http://schemas.openxmlformats.org/drawingml/2006/main" noChangeAspect="1"/>
+            </wp:cNvGraphicFramePr>
+            <a:graphic xmlns:a="http://schemas.openxmlformats.org/drawingml/2006/main">
+              <a:graphicData uri="http://schemas.openxmlformats.org/drawingml/2006/picture">
+                <pic:pic xmlns:pic="http://schemas.openxmlformats.org/drawingml/2006/picture">
+                  <pic:nvPicPr>
+                    <pic:cNvPr id="4" name="Picture 4"/>
+                    <pic:cNvPicPr/>
+                  </pic:nvPicPr>
+                  <pic:blipFill>
+                    <a:blip r:embed="rId12">
+                      <a:extLst>
+                        <a:ext uri="{28A0092B-C50C-407E-A947-70E740481C1C}">
+                          <a14:useLocalDpi xmlns:a14="http://schemas.microsoft.com/office/drawing/2010/main" val="0"/>
+                        </a:ext>
+                      </a:extLst>
+                    </a:blip>
+                    <a:stretch>
+                      <a:fillRect/>
+                    </a:stretch>
+                  </pic:blipFill>
+                  <pic:spPr>
+                    <a:xfrm>
+                      <a:off x="0" y="0"/>
+                      <a:ext cx="5095875" cy="800100"/>
+                    </a:xfrm>
+                    <a:prstGeom prst="rect">
+                      <a:avLst/>
+                    </a:prstGeom>
+                  </pic:spPr>
+                </pic:pic>
+              </a:graphicData>
+            </a:graphic>
+          </wp:inline>
+        </w:drawing>
+      </w:r>
+    </w:p>
+    <w:p>
+      <w:pPr>
         <w:spacing w:line="240" w:lineRule="auto"/>
         <w:rPr>
           <w:rFonts w:ascii="Segoe UI" w:hAnsi="Segoe UI" w:cs="Segoe UI"/>
@@ -750,8 +870,8 @@
       </w:pPr>
     </w:p>
     <w:sectPr>
-      <w:headerReference w:type="default" r:id="rId12"/>
-      <w:footerReference w:type="default" r:id="rId13"/>
+      <w:headerReference w:type="default" r:id="rId13"/>
+      <w:footerReference w:type="default" r:id="rId14"/>
       <w:pgSz w:w="11907" w:h="16839" w:code="9"/>
       <w:pgMar w:top="1440" w:right="1080" w:bottom="1440" w:left="1080" w:header="720" w:footer="720" w:gutter="0"/>
       <w:pgBorders w:offsetFrom="page">

</xml_diff>

<commit_message>
compile model with loss and optimizer function
</commit_message>
<xml_diff>
--- a/celsius_to_fahrenheit.docx
+++ b/celsius_to_fahrenheit.docx
@@ -868,10 +868,184 @@
           <w:szCs w:val="21"/>
         </w:rPr>
       </w:pPr>
+      <w:r>
+        <w:rPr>
+          <w:rFonts w:ascii="Segoe UI" w:hAnsi="Segoe UI" w:cs="Segoe UI"/>
+          <w:b/>
+          <w:bCs/>
+          <w:color w:val="000000" w:themeColor="text1"/>
+          <w:sz w:val="21"/>
+          <w:szCs w:val="21"/>
+        </w:rPr>
+        <w:t>Compile the model, with loss and optimizer functions</w:t>
+      </w:r>
+      <w:r>
+        <w:rPr>
+          <w:rFonts w:ascii="Segoe UI" w:hAnsi="Segoe UI" w:cs="Segoe UI"/>
+          <w:color w:val="000000" w:themeColor="text1"/>
+          <w:sz w:val="21"/>
+          <w:szCs w:val="21"/>
+        </w:rPr>
+        <w:t>:</w:t>
+      </w:r>
+    </w:p>
+    <w:p>
+      <w:pPr>
+        <w:spacing w:line="240" w:lineRule="auto"/>
+        <w:rPr>
+          <w:rFonts w:ascii="Segoe UI" w:hAnsi="Segoe UI" w:cs="Segoe UI"/>
+          <w:color w:val="000000" w:themeColor="text1"/>
+          <w:sz w:val="21"/>
+          <w:szCs w:val="21"/>
+        </w:rPr>
+      </w:pPr>
+      <w:r>
+        <w:rPr>
+          <w:rFonts w:ascii="Segoe UI" w:hAnsi="Segoe UI" w:cs="Segoe UI"/>
+          <w:color w:val="000000" w:themeColor="text1"/>
+          <w:sz w:val="21"/>
+          <w:szCs w:val="21"/>
+        </w:rPr>
+        <w:t>before training, the model has to be compiled. When compiled for training, the model is given:</w:t>
+      </w:r>
+    </w:p>
+    <w:p>
+      <w:pPr>
+        <w:spacing w:line="240" w:lineRule="auto"/>
+        <w:rPr>
+          <w:rFonts w:ascii="Segoe UI" w:hAnsi="Segoe UI" w:cs="Segoe UI"/>
+          <w:color w:val="000000" w:themeColor="text1"/>
+          <w:sz w:val="21"/>
+          <w:szCs w:val="21"/>
+        </w:rPr>
+      </w:pPr>
+      <w:r>
+        <w:rPr>
+          <w:rFonts w:ascii="Segoe UI" w:hAnsi="Segoe UI" w:cs="Segoe UI"/>
+          <w:b/>
+          <w:bCs/>
+          <w:color w:val="000000" w:themeColor="text1"/>
+          <w:sz w:val="21"/>
+          <w:szCs w:val="21"/>
+        </w:rPr>
+        <w:t>Loss function</w:t>
+      </w:r>
+      <w:r>
+        <w:rPr>
+          <w:rFonts w:ascii="Segoe UI" w:hAnsi="Segoe UI" w:cs="Segoe UI"/>
+          <w:color w:val="000000" w:themeColor="text1"/>
+          <w:sz w:val="21"/>
+          <w:szCs w:val="21"/>
+        </w:rPr>
+        <w:t>: A way of measuring how far off predictions are from the desired outcome. (The measure difference is called the "loss")</w:t>
+      </w:r>
+    </w:p>
+    <w:p>
+      <w:pPr>
+        <w:spacing w:line="240" w:lineRule="auto"/>
+        <w:rPr>
+          <w:rFonts w:ascii="Segoe UI" w:hAnsi="Segoe UI" w:cs="Segoe UI"/>
+          <w:color w:val="000000" w:themeColor="text1"/>
+          <w:sz w:val="21"/>
+          <w:szCs w:val="21"/>
+        </w:rPr>
+      </w:pPr>
+      <w:r>
+        <w:rPr>
+          <w:rFonts w:ascii="Segoe UI" w:hAnsi="Segoe UI" w:cs="Segoe UI"/>
+          <w:b/>
+          <w:bCs/>
+          <w:color w:val="000000" w:themeColor="text1"/>
+          <w:sz w:val="21"/>
+          <w:szCs w:val="21"/>
+        </w:rPr>
+        <w:t>Optimizer function</w:t>
+      </w:r>
+      <w:r>
+        <w:rPr>
+          <w:rFonts w:ascii="Segoe UI" w:hAnsi="Segoe UI" w:cs="Segoe UI"/>
+          <w:color w:val="000000" w:themeColor="text1"/>
+          <w:sz w:val="21"/>
+          <w:szCs w:val="21"/>
+        </w:rPr>
+        <w:t>: A way of adjusting internal values in order to reduce the loss.</w:t>
+      </w:r>
+    </w:p>
+    <w:p>
+      <w:pPr>
+        <w:spacing w:line="240" w:lineRule="auto"/>
+        <w:rPr>
+          <w:rFonts w:ascii="Segoe UI" w:hAnsi="Segoe UI" w:cs="Segoe UI"/>
+          <w:color w:val="000000" w:themeColor="text1"/>
+          <w:sz w:val="21"/>
+          <w:szCs w:val="21"/>
+        </w:rPr>
+      </w:pPr>
+      <w:r>
+        <w:rPr>
+          <w:rFonts w:ascii="Segoe UI" w:hAnsi="Segoe UI" w:cs="Segoe UI"/>
+          <w:noProof/>
+          <w:color w:val="000000" w:themeColor="text1"/>
+          <w:sz w:val="21"/>
+          <w:szCs w:val="21"/>
+        </w:rPr>
+        <w:drawing>
+          <wp:inline distT="0" distB="0" distL="0" distR="0" wp14:anchorId="0F52A12F" wp14:editId="5252CE0E">
+            <wp:extent cx="6189345" cy="607060"/>
+            <wp:effectExtent l="0" t="0" r="0" b="0"/>
+            <wp:docPr id="5" name="Picture 5"/>
+            <wp:cNvGraphicFramePr>
+              <a:graphicFrameLocks xmlns:a="http://schemas.openxmlformats.org/drawingml/2006/main" noChangeAspect="1"/>
+            </wp:cNvGraphicFramePr>
+            <a:graphic xmlns:a="http://schemas.openxmlformats.org/drawingml/2006/main">
+              <a:graphicData uri="http://schemas.openxmlformats.org/drawingml/2006/picture">
+                <pic:pic xmlns:pic="http://schemas.openxmlformats.org/drawingml/2006/picture">
+                  <pic:nvPicPr>
+                    <pic:cNvPr id="5" name="Picture 5"/>
+                    <pic:cNvPicPr/>
+                  </pic:nvPicPr>
+                  <pic:blipFill>
+                    <a:blip r:embed="rId13">
+                      <a:extLst>
+                        <a:ext uri="{28A0092B-C50C-407E-A947-70E740481C1C}">
+                          <a14:useLocalDpi xmlns:a14="http://schemas.microsoft.com/office/drawing/2010/main" val="0"/>
+                        </a:ext>
+                      </a:extLst>
+                    </a:blip>
+                    <a:stretch>
+                      <a:fillRect/>
+                    </a:stretch>
+                  </pic:blipFill>
+                  <pic:spPr>
+                    <a:xfrm>
+                      <a:off x="0" y="0"/>
+                      <a:ext cx="6189345" cy="607060"/>
+                    </a:xfrm>
+                    <a:prstGeom prst="rect">
+                      <a:avLst/>
+                    </a:prstGeom>
+                  </pic:spPr>
+                </pic:pic>
+              </a:graphicData>
+            </a:graphic>
+          </wp:inline>
+        </w:drawing>
+      </w:r>
+    </w:p>
+    <w:p>
+      <w:pPr>
+        <w:spacing w:line="240" w:lineRule="auto"/>
+        <w:rPr>
+          <w:rFonts w:ascii="Segoe UI" w:hAnsi="Segoe UI" w:cs="Segoe UI"/>
+          <w:color w:val="000000" w:themeColor="text1"/>
+          <w:sz w:val="21"/>
+          <w:szCs w:val="21"/>
+        </w:rPr>
+      </w:pPr>
     </w:p>
     <w:sectPr>
-      <w:headerReference w:type="default" r:id="rId13"/>
-      <w:footerReference w:type="default" r:id="rId14"/>
+      <w:headerReference w:type="default" r:id="rId14"/>
+      <w:footerReference w:type="default" r:id="rId15"/>
       <w:pgSz w:w="11907" w:h="16839" w:code="9"/>
       <w:pgMar w:top="1440" w:right="1080" w:bottom="1440" w:left="1080" w:header="720" w:footer="720" w:gutter="0"/>
       <w:pgBorders w:offsetFrom="page">

</xml_diff>

<commit_message>
train model with fit method
</commit_message>
<xml_diff>
--- a/celsius_to_fahrenheit.docx
+++ b/celsius_to_fahrenheit.docx
@@ -1042,10 +1042,255 @@
           <w:szCs w:val="21"/>
         </w:rPr>
       </w:pPr>
+      <w:r>
+        <w:rPr>
+          <w:rFonts w:ascii="Segoe UI" w:hAnsi="Segoe UI" w:cs="Segoe UI"/>
+          <w:color w:val="000000" w:themeColor="text1"/>
+          <w:sz w:val="21"/>
+          <w:szCs w:val="21"/>
+        </w:rPr>
+        <w:t>There are used during training (</w:t>
+      </w:r>
+      <w:proofErr w:type="spellStart"/>
+      <w:proofErr w:type="gramStart"/>
+      <w:r>
+        <w:rPr>
+          <w:rFonts w:ascii="Segoe UI" w:hAnsi="Segoe UI" w:cs="Segoe UI"/>
+          <w:color w:val="000000" w:themeColor="text1"/>
+          <w:sz w:val="21"/>
+          <w:szCs w:val="21"/>
+        </w:rPr>
+        <w:t>model.fit</w:t>
+      </w:r>
+      <w:proofErr w:type="spellEnd"/>
+      <w:r>
+        <w:rPr>
+          <w:rFonts w:ascii="Segoe UI" w:hAnsi="Segoe UI" w:cs="Segoe UI"/>
+          <w:color w:val="000000" w:themeColor="text1"/>
+          <w:sz w:val="21"/>
+          <w:szCs w:val="21"/>
+        </w:rPr>
+        <w:t>(</w:t>
+      </w:r>
+      <w:proofErr w:type="gramEnd"/>
+      <w:r>
+        <w:rPr>
+          <w:rFonts w:ascii="Segoe UI" w:hAnsi="Segoe UI" w:cs="Segoe UI"/>
+          <w:color w:val="000000" w:themeColor="text1"/>
+          <w:sz w:val="21"/>
+          <w:szCs w:val="21"/>
+        </w:rPr>
+        <w:t>), below) to first calculate the loss at each point, and then improve it. In fact, the act of calculating the current loss of a model and then improving it is precisely what training is. During training, the optimizer function is used to calculate adjustments to the model's internal variables. The goal is to adjust the internal variables until the model (which really a math function) mirrors the actual equation for</w:t>
+      </w:r>
+      <w:r>
+        <w:rPr>
+          <w:rFonts w:ascii="Segoe UI" w:hAnsi="Segoe UI" w:cs="Segoe UI"/>
+          <w:color w:val="000000" w:themeColor="text1"/>
+          <w:sz w:val="21"/>
+          <w:szCs w:val="21"/>
+        </w:rPr>
+        <w:t xml:space="preserve"> </w:t>
+      </w:r>
+      <w:r>
+        <w:rPr>
+          <w:rFonts w:ascii="Segoe UI" w:hAnsi="Segoe UI" w:cs="Segoe UI"/>
+          <w:color w:val="000000" w:themeColor="text1"/>
+          <w:sz w:val="21"/>
+          <w:szCs w:val="21"/>
+        </w:rPr>
+        <w:t>converting Celsius to Fahrenheit. TensorFlow uses numerical analyses to perform this tuning and all this complexity is hidden from you so we will not go into the details here. what is useful to know about these parameters are: The loss function</w:t>
+      </w:r>
+      <w:r>
+        <w:rPr>
+          <w:rFonts w:ascii="Segoe UI" w:hAnsi="Segoe UI" w:cs="Segoe UI"/>
+          <w:color w:val="000000" w:themeColor="text1"/>
+          <w:sz w:val="21"/>
+          <w:szCs w:val="21"/>
+        </w:rPr>
+        <w:t xml:space="preserve"> </w:t>
+      </w:r>
+      <w:r>
+        <w:rPr>
+          <w:rFonts w:ascii="Segoe UI" w:hAnsi="Segoe UI" w:cs="Segoe UI"/>
+          <w:color w:val="000000" w:themeColor="text1"/>
+          <w:sz w:val="21"/>
+          <w:szCs w:val="21"/>
+        </w:rPr>
+        <w:t>(mean squared error) and the optimizer (Adam) used here are standard for simple models like this one, but many others are available. One part of the Optimizer we may need to think about when building our own models is the learning rate (0.1 in the above code). This is the step size taken when adjusting values in the model. Fif the value is too small; it will take too many iterations to train the model. Too large, and accuracy goes down. Finding a good value often involves some trial and error, but the range is usually within 0.001 (default), and 0.1</w:t>
+      </w:r>
+    </w:p>
+    <w:p>
+      <w:pPr>
+        <w:spacing w:line="240" w:lineRule="auto"/>
+        <w:rPr>
+          <w:rFonts w:ascii="Segoe UI" w:hAnsi="Segoe UI" w:cs="Segoe UI"/>
+          <w:color w:val="000000" w:themeColor="text1"/>
+          <w:sz w:val="21"/>
+          <w:szCs w:val="21"/>
+        </w:rPr>
+      </w:pPr>
+      <w:r>
+        <w:rPr>
+          <w:rFonts w:ascii="Segoe UI" w:hAnsi="Segoe UI" w:cs="Segoe UI"/>
+          <w:b/>
+          <w:bCs/>
+          <w:color w:val="000000" w:themeColor="text1"/>
+          <w:sz w:val="21"/>
+          <w:szCs w:val="21"/>
+        </w:rPr>
+        <w:t>Train the model trains the model by calling the fit method</w:t>
+      </w:r>
+      <w:r>
+        <w:rPr>
+          <w:rFonts w:ascii="Segoe UI" w:hAnsi="Segoe UI" w:cs="Segoe UI"/>
+          <w:color w:val="000000" w:themeColor="text1"/>
+          <w:sz w:val="21"/>
+          <w:szCs w:val="21"/>
+        </w:rPr>
+        <w:t>.</w:t>
+      </w:r>
+    </w:p>
+    <w:p>
+      <w:pPr>
+        <w:spacing w:line="240" w:lineRule="auto"/>
+        <w:rPr>
+          <w:rFonts w:ascii="Segoe UI" w:hAnsi="Segoe UI" w:cs="Segoe UI"/>
+          <w:color w:val="000000" w:themeColor="text1"/>
+          <w:sz w:val="21"/>
+          <w:szCs w:val="21"/>
+        </w:rPr>
+      </w:pPr>
+      <w:r>
+        <w:rPr>
+          <w:rFonts w:ascii="Segoe UI" w:hAnsi="Segoe UI" w:cs="Segoe UI"/>
+          <w:color w:val="000000" w:themeColor="text1"/>
+          <w:sz w:val="21"/>
+          <w:szCs w:val="21"/>
+        </w:rPr>
+        <w:t>During training the model takes in</w:t>
+      </w:r>
+      <w:r>
+        <w:rPr>
+          <w:rFonts w:ascii="Segoe UI" w:hAnsi="Segoe UI" w:cs="Segoe UI"/>
+          <w:color w:val="000000" w:themeColor="text1"/>
+          <w:sz w:val="21"/>
+          <w:szCs w:val="21"/>
+        </w:rPr>
+        <w:t xml:space="preserve"> </w:t>
+      </w:r>
+      <w:r>
+        <w:rPr>
+          <w:rFonts w:ascii="Segoe UI" w:hAnsi="Segoe UI" w:cs="Segoe UI"/>
+          <w:color w:val="000000" w:themeColor="text1"/>
+          <w:sz w:val="21"/>
+          <w:szCs w:val="21"/>
+        </w:rPr>
+        <w:t>Celsius values, performs a calculation using the current internal variables (called "weight") and outputs values which are meant to be the Fahrenheit equivalent. Since the weights are initially set randomly, the output will not be close to the correct value. The difference between the actual i</w:t>
+      </w:r>
+      <w:r>
+        <w:rPr>
+          <w:rFonts w:ascii="Segoe UI" w:hAnsi="Segoe UI" w:cs="Segoe UI"/>
+          <w:color w:val="000000" w:themeColor="text1"/>
+          <w:sz w:val="21"/>
+          <w:szCs w:val="21"/>
+        </w:rPr>
+        <w:t>n</w:t>
+      </w:r>
+      <w:r>
+        <w:rPr>
+          <w:rFonts w:ascii="Segoe UI" w:hAnsi="Segoe UI" w:cs="Segoe UI"/>
+          <w:color w:val="000000" w:themeColor="text1"/>
+          <w:sz w:val="21"/>
+          <w:szCs w:val="21"/>
+        </w:rPr>
+        <w:t xml:space="preserve">put and the desired output is calculated using the loss function and the optimizer function directs how the weights should be adjusted. This cycle of calculate, compare, adjust is controlled by the fit method. The first arguments are the inputs, the second argument is the desired outputs. The </w:t>
+      </w:r>
+      <w:r>
+        <w:rPr>
+          <w:rFonts w:ascii="Segoe UI" w:hAnsi="Segoe UI" w:cs="Segoe UI"/>
+          <w:color w:val="000000" w:themeColor="text1"/>
+          <w:sz w:val="21"/>
+          <w:szCs w:val="21"/>
+        </w:rPr>
+        <w:lastRenderedPageBreak/>
+        <w:t>epochs argument specifies how many times this cycle should be run and the verbose argument controls how much output the method produces.</w:t>
+      </w:r>
+    </w:p>
+    <w:p>
+      <w:pPr>
+        <w:spacing w:line="240" w:lineRule="auto"/>
+        <w:rPr>
+          <w:rFonts w:ascii="Segoe UI" w:hAnsi="Segoe UI" w:cs="Segoe UI"/>
+          <w:color w:val="000000" w:themeColor="text1"/>
+          <w:sz w:val="21"/>
+          <w:szCs w:val="21"/>
+        </w:rPr>
+      </w:pPr>
+      <w:r>
+        <w:rPr>
+          <w:rFonts w:ascii="Segoe UI" w:hAnsi="Segoe UI" w:cs="Segoe UI"/>
+          <w:noProof/>
+          <w:color w:val="000000" w:themeColor="text1"/>
+          <w:sz w:val="21"/>
+          <w:szCs w:val="21"/>
+        </w:rPr>
+        <w:drawing>
+          <wp:inline distT="0" distB="0" distL="0" distR="0" wp14:anchorId="27955A9C" wp14:editId="2621D18A">
+            <wp:extent cx="6189345" cy="1149985"/>
+            <wp:effectExtent l="0" t="0" r="0" b="0"/>
+            <wp:docPr id="6" name="Picture 6"/>
+            <wp:cNvGraphicFramePr>
+              <a:graphicFrameLocks xmlns:a="http://schemas.openxmlformats.org/drawingml/2006/main" noChangeAspect="1"/>
+            </wp:cNvGraphicFramePr>
+            <a:graphic xmlns:a="http://schemas.openxmlformats.org/drawingml/2006/main">
+              <a:graphicData uri="http://schemas.openxmlformats.org/drawingml/2006/picture">
+                <pic:pic xmlns:pic="http://schemas.openxmlformats.org/drawingml/2006/picture">
+                  <pic:nvPicPr>
+                    <pic:cNvPr id="6" name="Picture 6"/>
+                    <pic:cNvPicPr/>
+                  </pic:nvPicPr>
+                  <pic:blipFill>
+                    <a:blip r:embed="rId14">
+                      <a:extLst>
+                        <a:ext uri="{28A0092B-C50C-407E-A947-70E740481C1C}">
+                          <a14:useLocalDpi xmlns:a14="http://schemas.microsoft.com/office/drawing/2010/main" val="0"/>
+                        </a:ext>
+                      </a:extLst>
+                    </a:blip>
+                    <a:stretch>
+                      <a:fillRect/>
+                    </a:stretch>
+                  </pic:blipFill>
+                  <pic:spPr>
+                    <a:xfrm>
+                      <a:off x="0" y="0"/>
+                      <a:ext cx="6189345" cy="1149985"/>
+                    </a:xfrm>
+                    <a:prstGeom prst="rect">
+                      <a:avLst/>
+                    </a:prstGeom>
+                  </pic:spPr>
+                </pic:pic>
+              </a:graphicData>
+            </a:graphic>
+          </wp:inline>
+        </w:drawing>
+      </w:r>
+    </w:p>
+    <w:p>
+      <w:pPr>
+        <w:spacing w:line="240" w:lineRule="auto"/>
+        <w:rPr>
+          <w:rFonts w:ascii="Segoe UI" w:hAnsi="Segoe UI" w:cs="Segoe UI"/>
+          <w:color w:val="000000" w:themeColor="text1"/>
+          <w:sz w:val="21"/>
+          <w:szCs w:val="21"/>
+        </w:rPr>
+      </w:pPr>
     </w:p>
     <w:sectPr>
-      <w:headerReference w:type="default" r:id="rId14"/>
-      <w:footerReference w:type="default" r:id="rId15"/>
+      <w:headerReference w:type="default" r:id="rId15"/>
+      <w:footerReference w:type="default" r:id="rId16"/>
       <w:pgSz w:w="11907" w:h="16839" w:code="9"/>
       <w:pgMar w:top="1440" w:right="1080" w:bottom="1440" w:left="1080" w:header="720" w:footer="720" w:gutter="0"/>
       <w:pgBorders w:offsetFrom="page">

</xml_diff>

<commit_message>
use model to predict values
</commit_message>
<xml_diff>
--- a/celsius_to_fahrenheit.docx
+++ b/celsius_to_fahrenheit.docx
@@ -1464,10 +1464,188 @@
           <w:szCs w:val="21"/>
         </w:rPr>
       </w:pPr>
+      <w:r>
+        <w:rPr>
+          <w:rFonts w:ascii="Segoe UI" w:hAnsi="Segoe UI" w:cs="Segoe UI"/>
+          <w:b/>
+          <w:bCs/>
+          <w:color w:val="000000" w:themeColor="text1"/>
+          <w:sz w:val="21"/>
+          <w:szCs w:val="21"/>
+        </w:rPr>
+        <w:lastRenderedPageBreak/>
+        <w:t>Use the model to predict values</w:t>
+      </w:r>
+      <w:r>
+        <w:rPr>
+          <w:rFonts w:ascii="Segoe UI" w:hAnsi="Segoe UI" w:cs="Segoe UI"/>
+          <w:color w:val="000000" w:themeColor="text1"/>
+          <w:sz w:val="21"/>
+          <w:szCs w:val="21"/>
+        </w:rPr>
+        <w:t>:</w:t>
+      </w:r>
+    </w:p>
+    <w:p>
+      <w:pPr>
+        <w:spacing w:line="240" w:lineRule="auto"/>
+        <w:rPr>
+          <w:rFonts w:ascii="Segoe UI" w:hAnsi="Segoe UI" w:cs="Segoe UI"/>
+          <w:color w:val="000000" w:themeColor="text1"/>
+          <w:sz w:val="21"/>
+          <w:szCs w:val="21"/>
+        </w:rPr>
+      </w:pPr>
+      <w:r>
+        <w:rPr>
+          <w:rFonts w:ascii="Segoe UI" w:hAnsi="Segoe UI" w:cs="Segoe UI"/>
+          <w:color w:val="000000" w:themeColor="text1"/>
+          <w:sz w:val="21"/>
+          <w:szCs w:val="21"/>
+        </w:rPr>
+        <w:t xml:space="preserve">Now we have a model that has been trained to lean the relationship between celsius_x and fahrenheit_y. We can use the predict method to have it calculate the </w:t>
+      </w:r>
+      <w:r>
+        <w:rPr>
+          <w:rFonts w:ascii="Segoe UI" w:hAnsi="Segoe UI" w:cs="Segoe UI"/>
+          <w:color w:val="000000" w:themeColor="text1"/>
+          <w:sz w:val="21"/>
+          <w:szCs w:val="21"/>
+        </w:rPr>
+        <w:t>Fahrenheit</w:t>
+      </w:r>
+      <w:r>
+        <w:rPr>
+          <w:rFonts w:ascii="Segoe UI" w:hAnsi="Segoe UI" w:cs="Segoe UI"/>
+          <w:color w:val="000000" w:themeColor="text1"/>
+          <w:sz w:val="21"/>
+          <w:szCs w:val="21"/>
+        </w:rPr>
+        <w:t xml:space="preserve"> degrees for a previously unknown Celsius degrees. So, for </w:t>
+      </w:r>
+      <w:r>
+        <w:rPr>
+          <w:rFonts w:ascii="Segoe UI" w:hAnsi="Segoe UI" w:cs="Segoe UI"/>
+          <w:color w:val="000000" w:themeColor="text1"/>
+          <w:sz w:val="21"/>
+          <w:szCs w:val="21"/>
+        </w:rPr>
+        <w:t>instance</w:t>
+      </w:r>
+      <w:r>
+        <w:rPr>
+          <w:rFonts w:ascii="Segoe UI" w:hAnsi="Segoe UI" w:cs="Segoe UI"/>
+          <w:color w:val="000000" w:themeColor="text1"/>
+          <w:sz w:val="21"/>
+          <w:szCs w:val="21"/>
+        </w:rPr>
+        <w:t>, if the Celsius value is 200, what do you think the Fahrenheit will be?</w:t>
+      </w:r>
+    </w:p>
+    <w:p>
+      <w:pPr>
+        <w:spacing w:line="240" w:lineRule="auto"/>
+        <w:rPr>
+          <w:rFonts w:ascii="Segoe UI" w:hAnsi="Segoe UI" w:cs="Segoe UI"/>
+          <w:color w:val="000000" w:themeColor="text1"/>
+          <w:sz w:val="21"/>
+          <w:szCs w:val="21"/>
+        </w:rPr>
+      </w:pPr>
+      <w:r>
+        <w:rPr>
+          <w:rFonts w:ascii="Segoe UI" w:hAnsi="Segoe UI" w:cs="Segoe UI"/>
+          <w:noProof/>
+          <w:color w:val="000000" w:themeColor="text1"/>
+          <w:sz w:val="21"/>
+          <w:szCs w:val="21"/>
+        </w:rPr>
+        <w:drawing>
+          <wp:inline distT="0" distB="0" distL="0" distR="0" wp14:anchorId="65BEA85D" wp14:editId="6BABEA92">
+            <wp:extent cx="5838825" cy="1295400"/>
+            <wp:effectExtent l="0" t="0" r="0" b="0"/>
+            <wp:docPr id="9" name="Picture 9"/>
+            <wp:cNvGraphicFramePr>
+              <a:graphicFrameLocks xmlns:a="http://schemas.openxmlformats.org/drawingml/2006/main" noChangeAspect="1"/>
+            </wp:cNvGraphicFramePr>
+            <a:graphic xmlns:a="http://schemas.openxmlformats.org/drawingml/2006/main">
+              <a:graphicData uri="http://schemas.openxmlformats.org/drawingml/2006/picture">
+                <pic:pic xmlns:pic="http://schemas.openxmlformats.org/drawingml/2006/picture">
+                  <pic:nvPicPr>
+                    <pic:cNvPr id="9" name="Picture 9"/>
+                    <pic:cNvPicPr/>
+                  </pic:nvPicPr>
+                  <pic:blipFill>
+                    <a:blip r:embed="rId17">
+                      <a:extLst>
+                        <a:ext uri="{28A0092B-C50C-407E-A947-70E740481C1C}">
+                          <a14:useLocalDpi xmlns:a14="http://schemas.microsoft.com/office/drawing/2010/main" val="0"/>
+                        </a:ext>
+                      </a:extLst>
+                    </a:blip>
+                    <a:stretch>
+                      <a:fillRect/>
+                    </a:stretch>
+                  </pic:blipFill>
+                  <pic:spPr>
+                    <a:xfrm>
+                      <a:off x="0" y="0"/>
+                      <a:ext cx="5838825" cy="1295400"/>
+                    </a:xfrm>
+                    <a:prstGeom prst="rect">
+                      <a:avLst/>
+                    </a:prstGeom>
+                  </pic:spPr>
+                </pic:pic>
+              </a:graphicData>
+            </a:graphic>
+          </wp:inline>
+        </w:drawing>
+      </w:r>
+    </w:p>
+    <w:p>
+      <w:pPr>
+        <w:spacing w:line="240" w:lineRule="auto"/>
+        <w:rPr>
+          <w:rFonts w:ascii="Segoe UI" w:hAnsi="Segoe UI" w:cs="Segoe UI"/>
+          <w:color w:val="000000" w:themeColor="text1"/>
+          <w:sz w:val="21"/>
+          <w:szCs w:val="21"/>
+        </w:rPr>
+      </w:pPr>
+      <w:r>
+        <w:rPr>
+          <w:rFonts w:ascii="Segoe UI" w:hAnsi="Segoe UI" w:cs="Segoe UI"/>
+          <w:color w:val="000000" w:themeColor="text1"/>
+          <w:sz w:val="21"/>
+          <w:szCs w:val="21"/>
+        </w:rPr>
+        <w:t xml:space="preserve">The correct answer is 100 * 1.8 + 32 = 212, so our </w:t>
+      </w:r>
+      <w:r>
+        <w:rPr>
+          <w:rFonts w:ascii="Segoe UI" w:hAnsi="Segoe UI" w:cs="Segoe UI"/>
+          <w:b/>
+          <w:bCs/>
+          <w:color w:val="000000" w:themeColor="text1"/>
+          <w:sz w:val="21"/>
+          <w:szCs w:val="21"/>
+        </w:rPr>
+        <w:t>model is doing really well</w:t>
+      </w:r>
+      <w:r>
+        <w:rPr>
+          <w:rFonts w:ascii="Segoe UI" w:hAnsi="Segoe UI" w:cs="Segoe UI"/>
+          <w:color w:val="000000" w:themeColor="text1"/>
+          <w:sz w:val="21"/>
+          <w:szCs w:val="21"/>
+        </w:rPr>
+        <w:t>.</w:t>
+      </w:r>
     </w:p>
     <w:sectPr>
-      <w:headerReference w:type="default" r:id="rId17"/>
-      <w:footerReference w:type="default" r:id="rId18"/>
+      <w:headerReference w:type="default" r:id="rId18"/>
+      <w:footerReference w:type="default" r:id="rId19"/>
       <w:pgSz w:w="11907" w:h="16839" w:code="9"/>
       <w:pgMar w:top="1440" w:right="1080" w:bottom="1440" w:left="1080" w:header="720" w:footer="720" w:gutter="0"/>
       <w:pgBorders w:offsetFrom="page">

</xml_diff>

<commit_message>
looking at the layer weights
</commit_message>
<xml_diff>
--- a/celsius_to_fahrenheit.docx
+++ b/celsius_to_fahrenheit.docx
@@ -326,47 +326,7 @@
           <w:sz w:val="21"/>
           <w:szCs w:val="21"/>
         </w:rPr>
-        <w:t xml:space="preserve"> A pair of </w:t>
-      </w:r>
-      <w:proofErr w:type="spellStart"/>
-      <w:r>
-        <w:rPr>
-          <w:rFonts w:ascii="Segoe UI" w:hAnsi="Segoe UI" w:cs="Segoe UI"/>
-          <w:color w:val="000000"/>
-          <w:sz w:val="21"/>
-          <w:szCs w:val="21"/>
-        </w:rPr>
-        <w:t>i</w:t>
-      </w:r>
-      <w:proofErr w:type="spellEnd"/>
-      <w:r>
-        <w:rPr>
-          <w:rFonts w:ascii="Segoe UI" w:hAnsi="Segoe UI" w:cs="Segoe UI"/>
-          <w:color w:val="000000"/>
-          <w:sz w:val="21"/>
-          <w:szCs w:val="21"/>
-        </w:rPr>
-        <w:t xml:space="preserve">/o used during training. In our case a pair of values from celsius_x and </w:t>
-      </w:r>
-      <w:proofErr w:type="spellStart"/>
-      <w:r>
-        <w:rPr>
-          <w:rFonts w:ascii="Segoe UI" w:hAnsi="Segoe UI" w:cs="Segoe UI"/>
-          <w:color w:val="000000"/>
-          <w:sz w:val="21"/>
-          <w:szCs w:val="21"/>
-        </w:rPr>
-        <w:t>farhenheit_y</w:t>
-      </w:r>
-      <w:proofErr w:type="spellEnd"/>
-      <w:r>
-        <w:rPr>
-          <w:rFonts w:ascii="Segoe UI" w:hAnsi="Segoe UI" w:cs="Segoe UI"/>
-          <w:color w:val="000000"/>
-          <w:sz w:val="21"/>
-          <w:szCs w:val="21"/>
-        </w:rPr>
-        <w:t xml:space="preserve"> at a specific index, such as (22, 72)</w:t>
+        <w:t xml:space="preserve"> A pair of i/o used during training. In our case a pair of values from celsius_x and farhenheit_y at a specific index, such as (22, 72)</w:t>
       </w:r>
       <w:r>
         <w:rPr>
@@ -500,30 +460,8 @@
           <w:sz w:val="21"/>
           <w:szCs w:val="21"/>
         </w:rPr>
-        <w:t xml:space="preserve">tf. </w:t>
-      </w:r>
-      <w:proofErr w:type="spellStart"/>
-      <w:proofErr w:type="gramStart"/>
-      <w:r>
-        <w:rPr>
-          <w:rFonts w:ascii="Segoe UI" w:hAnsi="Segoe UI" w:cs="Segoe UI"/>
-          <w:color w:val="FF0000"/>
-          <w:sz w:val="21"/>
-          <w:szCs w:val="21"/>
-        </w:rPr>
-        <w:t>keras.layers</w:t>
-      </w:r>
-      <w:proofErr w:type="gramEnd"/>
-      <w:r>
-        <w:rPr>
-          <w:rFonts w:ascii="Segoe UI" w:hAnsi="Segoe UI" w:cs="Segoe UI"/>
-          <w:color w:val="FF0000"/>
-          <w:sz w:val="21"/>
-          <w:szCs w:val="21"/>
-        </w:rPr>
-        <w:t>.Dense</w:t>
-      </w:r>
-      <w:proofErr w:type="spellEnd"/>
+        <w:t>tf. keras.layers.Dense</w:t>
+      </w:r>
       <w:r>
         <w:rPr>
           <w:rFonts w:ascii="Segoe UI" w:hAnsi="Segoe UI" w:cs="Segoe UI"/>
@@ -546,7 +484,6 @@
           <w:szCs w:val="21"/>
         </w:rPr>
       </w:pPr>
-      <w:proofErr w:type="spellStart"/>
       <w:r>
         <w:rPr>
           <w:rFonts w:ascii="Segoe UI" w:hAnsi="Segoe UI" w:cs="Segoe UI"/>
@@ -558,7 +495,6 @@
         </w:rPr>
         <w:t>input_shape</w:t>
       </w:r>
-      <w:proofErr w:type="spellEnd"/>
       <w:r>
         <w:rPr>
           <w:rFonts w:ascii="Segoe UI" w:hAnsi="Segoe UI" w:cs="Segoe UI"/>
@@ -653,27 +589,7 @@
           <w:sz w:val="21"/>
           <w:szCs w:val="21"/>
         </w:rPr>
-        <w:t xml:space="preserve">earn how to solve the problem (more later). Since this is the final layer, it is also the size of the model's output - a single float value representing degrees Fahrenheit. (In a multi-layered network, the size and shape of the later would need to match the </w:t>
-      </w:r>
-      <w:proofErr w:type="spellStart"/>
-      <w:r>
-        <w:rPr>
-          <w:rFonts w:ascii="Segoe UI" w:hAnsi="Segoe UI" w:cs="Segoe UI"/>
-          <w:color w:val="000000"/>
-          <w:sz w:val="21"/>
-          <w:szCs w:val="21"/>
-        </w:rPr>
-        <w:t>input_shape</w:t>
-      </w:r>
-      <w:proofErr w:type="spellEnd"/>
-      <w:r>
-        <w:rPr>
-          <w:rFonts w:ascii="Segoe UI" w:hAnsi="Segoe UI" w:cs="Segoe UI"/>
-          <w:color w:val="000000"/>
-          <w:sz w:val="21"/>
-          <w:szCs w:val="21"/>
-        </w:rPr>
-        <w:t xml:space="preserve"> of the next layer.)</w:t>
+        <w:t>earn how to solve the problem (more later). Since this is the final layer, it is also the size of the model's output - a single float value representing degrees Fahrenheit. (In a multi-layered network, the size and shape of the later would need to match the input_shape of the next layer.)</w:t>
       </w:r>
     </w:p>
     <w:p>
@@ -1049,38 +965,7 @@
           <w:sz w:val="21"/>
           <w:szCs w:val="21"/>
         </w:rPr>
-        <w:t>There are used during training (</w:t>
-      </w:r>
-      <w:proofErr w:type="spellStart"/>
-      <w:proofErr w:type="gramStart"/>
-      <w:r>
-        <w:rPr>
-          <w:rFonts w:ascii="Segoe UI" w:hAnsi="Segoe UI" w:cs="Segoe UI"/>
-          <w:color w:val="000000" w:themeColor="text1"/>
-          <w:sz w:val="21"/>
-          <w:szCs w:val="21"/>
-        </w:rPr>
-        <w:t>model.fit</w:t>
-      </w:r>
-      <w:proofErr w:type="spellEnd"/>
-      <w:r>
-        <w:rPr>
-          <w:rFonts w:ascii="Segoe UI" w:hAnsi="Segoe UI" w:cs="Segoe UI"/>
-          <w:color w:val="000000" w:themeColor="text1"/>
-          <w:sz w:val="21"/>
-          <w:szCs w:val="21"/>
-        </w:rPr>
-        <w:t>(</w:t>
-      </w:r>
-      <w:proofErr w:type="gramEnd"/>
-      <w:r>
-        <w:rPr>
-          <w:rFonts w:ascii="Segoe UI" w:hAnsi="Segoe UI" w:cs="Segoe UI"/>
-          <w:color w:val="000000" w:themeColor="text1"/>
-          <w:sz w:val="21"/>
-          <w:szCs w:val="21"/>
-        </w:rPr>
-        <w:t>), below) to first calculate the loss at each point, and then improve it. In fact, the act of calculating the current loss of a model and then improving it is precisely what training is. During training, the optimizer function is used to calculate adjustments to the model's internal variables. The goal is to adjust the internal variables until the model (which really a math function) mirrors the actual equation for</w:t>
+        <w:t>There are used during training (model.fit(), below) to first calculate the loss at each point, and then improve it. In fact, the act of calculating the current loss of a model and then improving it is precisely what training is. During training, the optimizer function is used to calculate adjustments to the model's internal variables. The goal is to adjust the internal variables until the model (which really a math function) mirrors the actual equation for</w:t>
       </w:r>
       <w:r>
         <w:rPr>
@@ -1643,9 +1528,349 @@
         <w:t>.</w:t>
       </w:r>
     </w:p>
+    <w:p>
+      <w:pPr>
+        <w:spacing w:line="240" w:lineRule="auto"/>
+        <w:rPr>
+          <w:rFonts w:ascii="Segoe UI" w:hAnsi="Segoe UI" w:cs="Segoe UI"/>
+          <w:color w:val="000000" w:themeColor="text1"/>
+          <w:sz w:val="21"/>
+          <w:szCs w:val="21"/>
+        </w:rPr>
+      </w:pPr>
+      <w:r>
+        <w:rPr>
+          <w:rFonts w:ascii="Segoe UI" w:hAnsi="Segoe UI" w:cs="Segoe UI"/>
+          <w:b/>
+          <w:bCs/>
+          <w:color w:val="000000" w:themeColor="text1"/>
+          <w:sz w:val="21"/>
+          <w:szCs w:val="21"/>
+        </w:rPr>
+        <w:t>To review</w:t>
+      </w:r>
+      <w:r>
+        <w:rPr>
+          <w:rFonts w:ascii="Segoe UI" w:hAnsi="Segoe UI" w:cs="Segoe UI"/>
+          <w:color w:val="000000" w:themeColor="text1"/>
+          <w:sz w:val="21"/>
+          <w:szCs w:val="21"/>
+        </w:rPr>
+        <w:t>:</w:t>
+      </w:r>
+    </w:p>
+    <w:p>
+      <w:pPr>
+        <w:pStyle w:val="ListParagraph"/>
+        <w:numPr>
+          <w:ilvl w:val="0"/>
+          <w:numId w:val="17"/>
+        </w:numPr>
+        <w:spacing w:line="240" w:lineRule="auto"/>
+        <w:rPr>
+          <w:rFonts w:ascii="Segoe UI" w:hAnsi="Segoe UI" w:cs="Segoe UI"/>
+          <w:color w:val="000000" w:themeColor="text1"/>
+          <w:sz w:val="21"/>
+          <w:szCs w:val="21"/>
+        </w:rPr>
+      </w:pPr>
+      <w:r>
+        <w:rPr>
+          <w:rFonts w:ascii="Segoe UI" w:hAnsi="Segoe UI" w:cs="Segoe UI"/>
+          <w:color w:val="000000" w:themeColor="text1"/>
+          <w:sz w:val="21"/>
+          <w:szCs w:val="21"/>
+        </w:rPr>
+        <w:t>we created a model with a Dense layer</w:t>
+      </w:r>
+    </w:p>
+    <w:p>
+      <w:pPr>
+        <w:pStyle w:val="ListParagraph"/>
+        <w:numPr>
+          <w:ilvl w:val="0"/>
+          <w:numId w:val="17"/>
+        </w:numPr>
+        <w:spacing w:line="240" w:lineRule="auto"/>
+        <w:rPr>
+          <w:rFonts w:ascii="Segoe UI" w:hAnsi="Segoe UI" w:cs="Segoe UI"/>
+          <w:color w:val="000000" w:themeColor="text1"/>
+          <w:sz w:val="21"/>
+          <w:szCs w:val="21"/>
+        </w:rPr>
+      </w:pPr>
+      <w:r>
+        <w:rPr>
+          <w:rFonts w:ascii="Segoe UI" w:hAnsi="Segoe UI" w:cs="Segoe UI"/>
+          <w:color w:val="000000" w:themeColor="text1"/>
+          <w:sz w:val="21"/>
+          <w:szCs w:val="21"/>
+        </w:rPr>
+        <w:t>we trained it with 3500 examples (7 pairs, over 500 epochs).</w:t>
+      </w:r>
+    </w:p>
+    <w:p>
+      <w:pPr>
+        <w:spacing w:line="240" w:lineRule="auto"/>
+        <w:rPr>
+          <w:rFonts w:ascii="Segoe UI" w:hAnsi="Segoe UI" w:cs="Segoe UI"/>
+          <w:color w:val="000000" w:themeColor="text1"/>
+          <w:sz w:val="21"/>
+          <w:szCs w:val="21"/>
+        </w:rPr>
+      </w:pPr>
+      <w:r>
+        <w:rPr>
+          <w:rFonts w:ascii="Segoe UI" w:hAnsi="Segoe UI" w:cs="Segoe UI"/>
+          <w:color w:val="000000" w:themeColor="text1"/>
+          <w:sz w:val="21"/>
+          <w:szCs w:val="21"/>
+        </w:rPr>
+        <w:t xml:space="preserve">Our model tuned the </w:t>
+      </w:r>
+      <w:r>
+        <w:rPr>
+          <w:rFonts w:ascii="Segoe UI" w:hAnsi="Segoe UI" w:cs="Segoe UI"/>
+          <w:color w:val="000000" w:themeColor="text1"/>
+          <w:sz w:val="21"/>
+          <w:szCs w:val="21"/>
+        </w:rPr>
+        <w:t>variables</w:t>
+      </w:r>
+      <w:r>
+        <w:rPr>
+          <w:rFonts w:ascii="Segoe UI" w:hAnsi="Segoe UI" w:cs="Segoe UI"/>
+          <w:color w:val="000000" w:themeColor="text1"/>
+          <w:sz w:val="21"/>
+          <w:szCs w:val="21"/>
+        </w:rPr>
+        <w:t xml:space="preserve"> (weights) in the Dense layer until it was able to return the correct Fahrenheit value for any Celsius value.</w:t>
+      </w:r>
+    </w:p>
+    <w:p>
+      <w:pPr>
+        <w:spacing w:line="240" w:lineRule="auto"/>
+        <w:rPr>
+          <w:rFonts w:ascii="Segoe UI" w:hAnsi="Segoe UI" w:cs="Segoe UI"/>
+          <w:b/>
+          <w:bCs/>
+          <w:color w:val="000000" w:themeColor="text1"/>
+          <w:sz w:val="21"/>
+          <w:szCs w:val="21"/>
+        </w:rPr>
+      </w:pPr>
+      <w:r>
+        <w:rPr>
+          <w:rFonts w:ascii="Segoe UI" w:hAnsi="Segoe UI" w:cs="Segoe UI"/>
+          <w:b/>
+          <w:bCs/>
+          <w:color w:val="000000" w:themeColor="text1"/>
+          <w:sz w:val="21"/>
+          <w:szCs w:val="21"/>
+        </w:rPr>
+        <w:t>Looking at the layer weights</w:t>
+      </w:r>
+      <w:r>
+        <w:rPr>
+          <w:rFonts w:ascii="Segoe UI" w:hAnsi="Segoe UI" w:cs="Segoe UI"/>
+          <w:b/>
+          <w:bCs/>
+          <w:color w:val="000000" w:themeColor="text1"/>
+          <w:sz w:val="21"/>
+          <w:szCs w:val="21"/>
+        </w:rPr>
+        <w:t>:</w:t>
+      </w:r>
+    </w:p>
+    <w:p>
+      <w:pPr>
+        <w:spacing w:line="240" w:lineRule="auto"/>
+        <w:rPr>
+          <w:rFonts w:ascii="Segoe UI" w:hAnsi="Segoe UI" w:cs="Segoe UI"/>
+          <w:color w:val="000000" w:themeColor="text1"/>
+          <w:sz w:val="21"/>
+          <w:szCs w:val="21"/>
+        </w:rPr>
+      </w:pPr>
+      <w:r>
+        <w:rPr>
+          <w:rFonts w:ascii="Segoe UI" w:hAnsi="Segoe UI" w:cs="Segoe UI"/>
+          <w:color w:val="000000" w:themeColor="text1"/>
+          <w:sz w:val="21"/>
+          <w:szCs w:val="21"/>
+        </w:rPr>
+        <w:t>Finally, let's print the internal variables of the Dense layer.</w:t>
+      </w:r>
+    </w:p>
+    <w:p>
+      <w:pPr>
+        <w:spacing w:line="240" w:lineRule="auto"/>
+        <w:rPr>
+          <w:rFonts w:ascii="Segoe UI" w:hAnsi="Segoe UI" w:cs="Segoe UI"/>
+          <w:color w:val="000000" w:themeColor="text1"/>
+          <w:sz w:val="21"/>
+          <w:szCs w:val="21"/>
+        </w:rPr>
+      </w:pPr>
+      <w:r>
+        <w:rPr>
+          <w:rFonts w:ascii="Segoe UI" w:hAnsi="Segoe UI" w:cs="Segoe UI"/>
+          <w:noProof/>
+          <w:color w:val="000000" w:themeColor="text1"/>
+          <w:sz w:val="21"/>
+          <w:szCs w:val="21"/>
+        </w:rPr>
+        <w:drawing>
+          <wp:inline distT="0" distB="0" distL="0" distR="0" wp14:anchorId="28430582" wp14:editId="4D871A62">
+            <wp:extent cx="6189345" cy="784860"/>
+            <wp:effectExtent l="0" t="0" r="0" b="0"/>
+            <wp:docPr id="10" name="Picture 10"/>
+            <wp:cNvGraphicFramePr>
+              <a:graphicFrameLocks xmlns:a="http://schemas.openxmlformats.org/drawingml/2006/main" noChangeAspect="1"/>
+            </wp:cNvGraphicFramePr>
+            <a:graphic xmlns:a="http://schemas.openxmlformats.org/drawingml/2006/main">
+              <a:graphicData uri="http://schemas.openxmlformats.org/drawingml/2006/picture">
+                <pic:pic xmlns:pic="http://schemas.openxmlformats.org/drawingml/2006/picture">
+                  <pic:nvPicPr>
+                    <pic:cNvPr id="10" name="Picture 10"/>
+                    <pic:cNvPicPr/>
+                  </pic:nvPicPr>
+                  <pic:blipFill>
+                    <a:blip r:embed="rId18">
+                      <a:extLst>
+                        <a:ext uri="{28A0092B-C50C-407E-A947-70E740481C1C}">
+                          <a14:useLocalDpi xmlns:a14="http://schemas.microsoft.com/office/drawing/2010/main" val="0"/>
+                        </a:ext>
+                      </a:extLst>
+                    </a:blip>
+                    <a:stretch>
+                      <a:fillRect/>
+                    </a:stretch>
+                  </pic:blipFill>
+                  <pic:spPr>
+                    <a:xfrm>
+                      <a:off x="0" y="0"/>
+                      <a:ext cx="6189345" cy="784860"/>
+                    </a:xfrm>
+                    <a:prstGeom prst="rect">
+                      <a:avLst/>
+                    </a:prstGeom>
+                  </pic:spPr>
+                </pic:pic>
+              </a:graphicData>
+            </a:graphic>
+          </wp:inline>
+        </w:drawing>
+      </w:r>
+    </w:p>
+    <w:p>
+      <w:pPr>
+        <w:spacing w:line="240" w:lineRule="auto"/>
+        <w:rPr>
+          <w:rFonts w:ascii="Segoe UI" w:hAnsi="Segoe UI" w:cs="Segoe UI"/>
+          <w:color w:val="000000" w:themeColor="text1"/>
+          <w:sz w:val="21"/>
+          <w:szCs w:val="21"/>
+        </w:rPr>
+      </w:pPr>
+      <w:r>
+        <w:rPr>
+          <w:rFonts w:ascii="Segoe UI" w:hAnsi="Segoe UI" w:cs="Segoe UI"/>
+          <w:color w:val="000000" w:themeColor="text1"/>
+          <w:sz w:val="21"/>
+          <w:szCs w:val="21"/>
+        </w:rPr>
+        <w:t xml:space="preserve">The first variable is close to ~1.8 and the second to ~32. These values are the actual variables in the real conversion formula. This is really close to the </w:t>
+      </w:r>
+      <w:r>
+        <w:rPr>
+          <w:rFonts w:ascii="Segoe UI" w:hAnsi="Segoe UI" w:cs="Segoe UI"/>
+          <w:color w:val="000000" w:themeColor="text1"/>
+          <w:sz w:val="21"/>
+          <w:szCs w:val="21"/>
+        </w:rPr>
+        <w:t>values</w:t>
+      </w:r>
+      <w:r>
+        <w:rPr>
+          <w:rFonts w:ascii="Segoe UI" w:hAnsi="Segoe UI" w:cs="Segoe UI"/>
+          <w:color w:val="000000" w:themeColor="text1"/>
+          <w:sz w:val="21"/>
+          <w:szCs w:val="21"/>
+        </w:rPr>
+        <w:t xml:space="preserve"> in the conversion formula. We show how dense layer works, but for a single neuron with a </w:t>
+      </w:r>
+      <w:r>
+        <w:rPr>
+          <w:rFonts w:ascii="Segoe UI" w:hAnsi="Segoe UI" w:cs="Segoe UI"/>
+          <w:color w:val="000000" w:themeColor="text1"/>
+          <w:sz w:val="21"/>
+          <w:szCs w:val="21"/>
+        </w:rPr>
+        <w:t>single</w:t>
+      </w:r>
+      <w:r>
+        <w:rPr>
+          <w:rFonts w:ascii="Segoe UI" w:hAnsi="Segoe UI" w:cs="Segoe UI"/>
+          <w:color w:val="000000" w:themeColor="text1"/>
+          <w:sz w:val="21"/>
+          <w:szCs w:val="21"/>
+        </w:rPr>
+        <w:t xml:space="preserve"> input and a single output, the internal math looks the same as the equation for a line, y = mx + b, which has the same form as the conversion equation</w:t>
+      </w:r>
+      <w:r>
+        <w:rPr>
+          <w:rFonts w:ascii="Segoe UI" w:hAnsi="Segoe UI" w:cs="Segoe UI"/>
+          <w:color w:val="000000" w:themeColor="text1"/>
+          <w:sz w:val="21"/>
+          <w:szCs w:val="21"/>
+        </w:rPr>
+        <w:t>:</w:t>
+      </w:r>
+    </w:p>
+    <w:p>
+      <w:pPr>
+        <w:spacing w:line="240" w:lineRule="auto"/>
+        <w:rPr>
+          <w:rFonts w:ascii="Segoe UI" w:hAnsi="Segoe UI" w:cs="Segoe UI"/>
+          <w:color w:val="000000" w:themeColor="text1"/>
+          <w:sz w:val="21"/>
+          <w:szCs w:val="21"/>
+        </w:rPr>
+      </w:pPr>
+      <w:r>
+        <w:rPr>
+          <w:rFonts w:ascii="Segoe UI" w:hAnsi="Segoe UI" w:cs="Segoe UI"/>
+          <w:color w:val="000000" w:themeColor="text1"/>
+          <w:sz w:val="21"/>
+          <w:szCs w:val="21"/>
+        </w:rPr>
+        <w:t xml:space="preserve"> </w:t>
+      </w:r>
+      <w:r>
+        <w:rPr>
+          <w:rFonts w:ascii="Segoe UI" w:hAnsi="Segoe UI" w:cs="Segoe UI"/>
+          <w:b/>
+          <w:bCs/>
+          <w:color w:val="000000" w:themeColor="text1"/>
+          <w:sz w:val="21"/>
+          <w:szCs w:val="21"/>
+        </w:rPr>
+        <w:t>f = 1.8c + 32</w:t>
+      </w:r>
+      <w:r>
+        <w:rPr>
+          <w:rFonts w:ascii="Segoe UI" w:hAnsi="Segoe UI" w:cs="Segoe UI"/>
+          <w:color w:val="000000" w:themeColor="text1"/>
+          <w:sz w:val="21"/>
+          <w:szCs w:val="21"/>
+        </w:rPr>
+        <w:t>.</w:t>
+      </w:r>
+    </w:p>
     <w:sectPr>
-      <w:headerReference w:type="default" r:id="rId18"/>
-      <w:footerReference w:type="default" r:id="rId19"/>
+      <w:headerReference w:type="default" r:id="rId19"/>
+      <w:footerReference w:type="default" r:id="rId20"/>
       <w:pgSz w:w="11907" w:h="16839" w:code="9"/>
       <w:pgMar w:top="1440" w:right="1080" w:bottom="1440" w:left="1080" w:header="720" w:footer="720" w:gutter="0"/>
       <w:pgBorders w:offsetFrom="page">
@@ -3348,6 +3573,118 @@
     </w:lvl>
   </w:abstractNum>
   <w:abstractNum w:abstractNumId="14" w15:restartNumberingAfterBreak="0">
+    <w:nsid w:val="7A21164B"/>
+    <w:multiLevelType w:val="hybridMultilevel"/>
+    <w:tmpl w:val="F81E5A54"/>
+    <w:lvl w:ilvl="0" w:tplc="AFA4B616">
+      <w:numFmt w:val="bullet"/>
+      <w:lvlText w:val="-"/>
+      <w:lvlJc w:val="left"/>
+      <w:pPr>
+        <w:ind w:left="720" w:hanging="360"/>
+      </w:pPr>
+      <w:rPr>
+        <w:rFonts w:ascii="Segoe UI" w:eastAsiaTheme="minorHAnsi" w:hAnsi="Segoe UI" w:cs="Segoe UI" w:hint="default"/>
+      </w:rPr>
+    </w:lvl>
+    <w:lvl w:ilvl="1" w:tplc="04090003" w:tentative="1">
+      <w:start w:val="1"/>
+      <w:numFmt w:val="bullet"/>
+      <w:lvlText w:val="o"/>
+      <w:lvlJc w:val="left"/>
+      <w:pPr>
+        <w:ind w:left="1440" w:hanging="360"/>
+      </w:pPr>
+      <w:rPr>
+        <w:rFonts w:ascii="Courier New" w:hAnsi="Courier New" w:cs="Courier New" w:hint="default"/>
+      </w:rPr>
+    </w:lvl>
+    <w:lvl w:ilvl="2" w:tplc="04090005" w:tentative="1">
+      <w:start w:val="1"/>
+      <w:numFmt w:val="bullet"/>
+      <w:lvlText w:val=""/>
+      <w:lvlJc w:val="left"/>
+      <w:pPr>
+        <w:ind w:left="2160" w:hanging="360"/>
+      </w:pPr>
+      <w:rPr>
+        <w:rFonts w:ascii="Wingdings" w:hAnsi="Wingdings" w:hint="default"/>
+      </w:rPr>
+    </w:lvl>
+    <w:lvl w:ilvl="3" w:tplc="04090001" w:tentative="1">
+      <w:start w:val="1"/>
+      <w:numFmt w:val="bullet"/>
+      <w:lvlText w:val=""/>
+      <w:lvlJc w:val="left"/>
+      <w:pPr>
+        <w:ind w:left="2880" w:hanging="360"/>
+      </w:pPr>
+      <w:rPr>
+        <w:rFonts w:ascii="Symbol" w:hAnsi="Symbol" w:hint="default"/>
+      </w:rPr>
+    </w:lvl>
+    <w:lvl w:ilvl="4" w:tplc="04090003" w:tentative="1">
+      <w:start w:val="1"/>
+      <w:numFmt w:val="bullet"/>
+      <w:lvlText w:val="o"/>
+      <w:lvlJc w:val="left"/>
+      <w:pPr>
+        <w:ind w:left="3600" w:hanging="360"/>
+      </w:pPr>
+      <w:rPr>
+        <w:rFonts w:ascii="Courier New" w:hAnsi="Courier New" w:cs="Courier New" w:hint="default"/>
+      </w:rPr>
+    </w:lvl>
+    <w:lvl w:ilvl="5" w:tplc="04090005" w:tentative="1">
+      <w:start w:val="1"/>
+      <w:numFmt w:val="bullet"/>
+      <w:lvlText w:val=""/>
+      <w:lvlJc w:val="left"/>
+      <w:pPr>
+        <w:ind w:left="4320" w:hanging="360"/>
+      </w:pPr>
+      <w:rPr>
+        <w:rFonts w:ascii="Wingdings" w:hAnsi="Wingdings" w:hint="default"/>
+      </w:rPr>
+    </w:lvl>
+    <w:lvl w:ilvl="6" w:tplc="04090001" w:tentative="1">
+      <w:start w:val="1"/>
+      <w:numFmt w:val="bullet"/>
+      <w:lvlText w:val=""/>
+      <w:lvlJc w:val="left"/>
+      <w:pPr>
+        <w:ind w:left="5040" w:hanging="360"/>
+      </w:pPr>
+      <w:rPr>
+        <w:rFonts w:ascii="Symbol" w:hAnsi="Symbol" w:hint="default"/>
+      </w:rPr>
+    </w:lvl>
+    <w:lvl w:ilvl="7" w:tplc="04090003" w:tentative="1">
+      <w:start w:val="1"/>
+      <w:numFmt w:val="bullet"/>
+      <w:lvlText w:val="o"/>
+      <w:lvlJc w:val="left"/>
+      <w:pPr>
+        <w:ind w:left="5760" w:hanging="360"/>
+      </w:pPr>
+      <w:rPr>
+        <w:rFonts w:ascii="Courier New" w:hAnsi="Courier New" w:cs="Courier New" w:hint="default"/>
+      </w:rPr>
+    </w:lvl>
+    <w:lvl w:ilvl="8" w:tplc="04090005" w:tentative="1">
+      <w:start w:val="1"/>
+      <w:numFmt w:val="bullet"/>
+      <w:lvlText w:val=""/>
+      <w:lvlJc w:val="left"/>
+      <w:pPr>
+        <w:ind w:left="6480" w:hanging="360"/>
+      </w:pPr>
+      <w:rPr>
+        <w:rFonts w:ascii="Wingdings" w:hAnsi="Wingdings" w:hint="default"/>
+      </w:rPr>
+    </w:lvl>
+  </w:abstractNum>
+  <w:abstractNum w:abstractNumId="15" w15:restartNumberingAfterBreak="0">
     <w:nsid w:val="7E4274B8"/>
     <w:multiLevelType w:val="hybridMultilevel"/>
     <w:tmpl w:val="4210B5B4"/>
@@ -3436,7 +3773,7 @@
       </w:pPr>
     </w:lvl>
   </w:abstractNum>
-  <w:abstractNum w:abstractNumId="15" w15:restartNumberingAfterBreak="0">
+  <w:abstractNum w:abstractNumId="16" w15:restartNumberingAfterBreak="0">
     <w:nsid w:val="7F1C3251"/>
     <w:multiLevelType w:val="hybridMultilevel"/>
     <w:tmpl w:val="0D2CC754"/>
@@ -3553,7 +3890,7 @@
     <w:abstractNumId w:val="5"/>
   </w:num>
   <w:num w:numId="2" w16cid:durableId="1918976945">
-    <w:abstractNumId w:val="15"/>
+    <w:abstractNumId w:val="16"/>
   </w:num>
   <w:num w:numId="3" w16cid:durableId="981233220">
     <w:abstractNumId w:val="8"/>
@@ -3565,7 +3902,7 @@
     <w:abstractNumId w:val="4"/>
   </w:num>
   <w:num w:numId="6" w16cid:durableId="586230358">
-    <w:abstractNumId w:val="14"/>
+    <w:abstractNumId w:val="15"/>
   </w:num>
   <w:num w:numId="7" w16cid:durableId="1749577305">
     <w:abstractNumId w:val="11"/>
@@ -3596,6 +3933,9 @@
   </w:num>
   <w:num w:numId="16" w16cid:durableId="1887253354">
     <w:abstractNumId w:val="1"/>
+  </w:num>
+  <w:num w:numId="17" w16cid:durableId="1332486988">
+    <w:abstractNumId w:val="14"/>
   </w:num>
   <w:numIdMacAtCleanup w:val="2"/>
 </w:numbering>

</xml_diff>

<commit_message>
recap all the ML steps to use algorithm
</commit_message>
<xml_diff>
--- a/celsius_to_fahrenheit.docx
+++ b/celsius_to_fahrenheit.docx
@@ -326,7 +326,47 @@
           <w:sz w:val="21"/>
           <w:szCs w:val="21"/>
         </w:rPr>
-        <w:t xml:space="preserve"> A pair of i/o used during training. In our case a pair of values from celsius_x and farhenheit_y at a specific index, such as (22, 72)</w:t>
+        <w:t xml:space="preserve"> A pair of </w:t>
+      </w:r>
+      <w:proofErr w:type="spellStart"/>
+      <w:r>
+        <w:rPr>
+          <w:rFonts w:ascii="Segoe UI" w:hAnsi="Segoe UI" w:cs="Segoe UI"/>
+          <w:color w:val="000000"/>
+          <w:sz w:val="21"/>
+          <w:szCs w:val="21"/>
+        </w:rPr>
+        <w:t>i</w:t>
+      </w:r>
+      <w:proofErr w:type="spellEnd"/>
+      <w:r>
+        <w:rPr>
+          <w:rFonts w:ascii="Segoe UI" w:hAnsi="Segoe UI" w:cs="Segoe UI"/>
+          <w:color w:val="000000"/>
+          <w:sz w:val="21"/>
+          <w:szCs w:val="21"/>
+        </w:rPr>
+        <w:t xml:space="preserve">/o used during training. In our case a pair of values from celsius_x and </w:t>
+      </w:r>
+      <w:proofErr w:type="spellStart"/>
+      <w:r>
+        <w:rPr>
+          <w:rFonts w:ascii="Segoe UI" w:hAnsi="Segoe UI" w:cs="Segoe UI"/>
+          <w:color w:val="000000"/>
+          <w:sz w:val="21"/>
+          <w:szCs w:val="21"/>
+        </w:rPr>
+        <w:t>farhenheit_y</w:t>
+      </w:r>
+      <w:proofErr w:type="spellEnd"/>
+      <w:r>
+        <w:rPr>
+          <w:rFonts w:ascii="Segoe UI" w:hAnsi="Segoe UI" w:cs="Segoe UI"/>
+          <w:color w:val="000000"/>
+          <w:sz w:val="21"/>
+          <w:szCs w:val="21"/>
+        </w:rPr>
+        <w:t xml:space="preserve"> at a specific index, such as (22, 72)</w:t>
       </w:r>
       <w:r>
         <w:rPr>
@@ -460,8 +500,30 @@
           <w:sz w:val="21"/>
           <w:szCs w:val="21"/>
         </w:rPr>
-        <w:t>tf. keras.layers.Dense</w:t>
-      </w:r>
+        <w:t xml:space="preserve">tf. </w:t>
+      </w:r>
+      <w:proofErr w:type="spellStart"/>
+      <w:proofErr w:type="gramStart"/>
+      <w:r>
+        <w:rPr>
+          <w:rFonts w:ascii="Segoe UI" w:hAnsi="Segoe UI" w:cs="Segoe UI"/>
+          <w:color w:val="FF0000"/>
+          <w:sz w:val="21"/>
+          <w:szCs w:val="21"/>
+        </w:rPr>
+        <w:t>keras.layers</w:t>
+      </w:r>
+      <w:proofErr w:type="gramEnd"/>
+      <w:r>
+        <w:rPr>
+          <w:rFonts w:ascii="Segoe UI" w:hAnsi="Segoe UI" w:cs="Segoe UI"/>
+          <w:color w:val="FF0000"/>
+          <w:sz w:val="21"/>
+          <w:szCs w:val="21"/>
+        </w:rPr>
+        <w:t>.Dense</w:t>
+      </w:r>
+      <w:proofErr w:type="spellEnd"/>
       <w:r>
         <w:rPr>
           <w:rFonts w:ascii="Segoe UI" w:hAnsi="Segoe UI" w:cs="Segoe UI"/>
@@ -484,6 +546,7 @@
           <w:szCs w:val="21"/>
         </w:rPr>
       </w:pPr>
+      <w:proofErr w:type="spellStart"/>
       <w:r>
         <w:rPr>
           <w:rFonts w:ascii="Segoe UI" w:hAnsi="Segoe UI" w:cs="Segoe UI"/>
@@ -495,6 +558,7 @@
         </w:rPr>
         <w:t>input_shape</w:t>
       </w:r>
+      <w:proofErr w:type="spellEnd"/>
       <w:r>
         <w:rPr>
           <w:rFonts w:ascii="Segoe UI" w:hAnsi="Segoe UI" w:cs="Segoe UI"/>
@@ -589,7 +653,27 @@
           <w:sz w:val="21"/>
           <w:szCs w:val="21"/>
         </w:rPr>
-        <w:t>earn how to solve the problem (more later). Since this is the final layer, it is also the size of the model's output - a single float value representing degrees Fahrenheit. (In a multi-layered network, the size and shape of the later would need to match the input_shape of the next layer.)</w:t>
+        <w:t xml:space="preserve">earn how to solve the problem (more later). Since this is the final layer, it is also the size of the model's output - a single float value representing degrees Fahrenheit. (In a multi-layered network, the size and shape of the later would need to match the </w:t>
+      </w:r>
+      <w:proofErr w:type="spellStart"/>
+      <w:r>
+        <w:rPr>
+          <w:rFonts w:ascii="Segoe UI" w:hAnsi="Segoe UI" w:cs="Segoe UI"/>
+          <w:color w:val="000000"/>
+          <w:sz w:val="21"/>
+          <w:szCs w:val="21"/>
+        </w:rPr>
+        <w:t>input_shape</w:t>
+      </w:r>
+      <w:proofErr w:type="spellEnd"/>
+      <w:r>
+        <w:rPr>
+          <w:rFonts w:ascii="Segoe UI" w:hAnsi="Segoe UI" w:cs="Segoe UI"/>
+          <w:color w:val="000000"/>
+          <w:sz w:val="21"/>
+          <w:szCs w:val="21"/>
+        </w:rPr>
+        <w:t xml:space="preserve"> of the next layer.)</w:t>
       </w:r>
     </w:p>
     <w:p>
@@ -965,7 +1049,27 @@
           <w:sz w:val="21"/>
           <w:szCs w:val="21"/>
         </w:rPr>
-        <w:t>There are used during training (model.fit(), below) to first calculate the loss at each point, and then improve it. In fact, the act of calculating the current loss of a model and then improving it is precisely what training is. During training, the optimizer function is used to calculate adjustments to the model's internal variables. The goal is to adjust the internal variables until the model (which really a math function) mirrors the actual equation for</w:t>
+        <w:t>There are used during training (</w:t>
+      </w:r>
+      <w:proofErr w:type="gramStart"/>
+      <w:r>
+        <w:rPr>
+          <w:rFonts w:ascii="Segoe UI" w:hAnsi="Segoe UI" w:cs="Segoe UI"/>
+          <w:color w:val="000000" w:themeColor="text1"/>
+          <w:sz w:val="21"/>
+          <w:szCs w:val="21"/>
+        </w:rPr>
+        <w:t>model.fit(</w:t>
+      </w:r>
+      <w:proofErr w:type="gramEnd"/>
+      <w:r>
+        <w:rPr>
+          <w:rFonts w:ascii="Segoe UI" w:hAnsi="Segoe UI" w:cs="Segoe UI"/>
+          <w:color w:val="000000" w:themeColor="text1"/>
+          <w:sz w:val="21"/>
+          <w:szCs w:val="21"/>
+        </w:rPr>
+        <w:t>), below) to first calculate the loss at each point, and then improve it. In fact, the act of calculating the current loss of a model and then improving it is precisely what training is. During training, the optimizer function is used to calculate adjustments to the model's internal variables. The goal is to adjust the internal variables until the model (which really a math function) mirrors the actual equation for</w:t>
       </w:r>
       <w:r>
         <w:rPr>
@@ -1868,9 +1972,1552 @@
         <w:t>.</w:t>
       </w:r>
     </w:p>
+    <w:p>
+      <w:pPr>
+        <w:spacing w:line="240" w:lineRule="auto"/>
+        <w:rPr>
+          <w:rFonts w:ascii="Segoe UI" w:hAnsi="Segoe UI" w:cs="Segoe UI"/>
+          <w:color w:val="000000" w:themeColor="text1"/>
+          <w:sz w:val="21"/>
+          <w:szCs w:val="21"/>
+        </w:rPr>
+      </w:pPr>
+    </w:p>
+    <w:p>
+      <w:pPr>
+        <w:spacing w:line="240" w:lineRule="auto"/>
+        <w:rPr>
+          <w:rFonts w:ascii="Segoe UI" w:hAnsi="Segoe UI" w:cs="Segoe UI"/>
+          <w:color w:val="000000" w:themeColor="text1"/>
+          <w:sz w:val="21"/>
+          <w:szCs w:val="21"/>
+        </w:rPr>
+      </w:pPr>
+    </w:p>
+    <w:p>
+      <w:pPr>
+        <w:spacing w:line="240" w:lineRule="auto"/>
+        <w:rPr>
+          <w:rFonts w:ascii="Segoe UI" w:hAnsi="Segoe UI" w:cs="Segoe UI"/>
+          <w:color w:val="000000" w:themeColor="text1"/>
+          <w:sz w:val="21"/>
+          <w:szCs w:val="21"/>
+        </w:rPr>
+      </w:pPr>
+    </w:p>
+    <w:p>
+      <w:pPr>
+        <w:spacing w:line="240" w:lineRule="auto"/>
+        <w:rPr>
+          <w:rFonts w:ascii="Segoe UI" w:hAnsi="Segoe UI" w:cs="Segoe UI"/>
+          <w:color w:val="000000" w:themeColor="text1"/>
+          <w:sz w:val="21"/>
+          <w:szCs w:val="21"/>
+        </w:rPr>
+      </w:pPr>
+    </w:p>
+    <w:p>
+      <w:pPr>
+        <w:spacing w:line="240" w:lineRule="auto"/>
+        <w:rPr>
+          <w:rFonts w:ascii="Segoe UI" w:hAnsi="Segoe UI" w:cs="Segoe UI"/>
+          <w:color w:val="000000" w:themeColor="text1"/>
+          <w:sz w:val="21"/>
+          <w:szCs w:val="21"/>
+        </w:rPr>
+      </w:pPr>
+    </w:p>
+    <w:p>
+      <w:pPr>
+        <w:spacing w:line="240" w:lineRule="auto"/>
+        <w:rPr>
+          <w:rFonts w:ascii="Segoe UI" w:hAnsi="Segoe UI" w:cs="Segoe UI"/>
+          <w:color w:val="000000" w:themeColor="text1"/>
+          <w:sz w:val="21"/>
+          <w:szCs w:val="21"/>
+        </w:rPr>
+      </w:pPr>
+    </w:p>
+    <w:p>
+      <w:pPr>
+        <w:spacing w:line="240" w:lineRule="auto"/>
+        <w:rPr>
+          <w:rFonts w:ascii="Segoe UI" w:hAnsi="Segoe UI" w:cs="Segoe UI"/>
+          <w:color w:val="000000" w:themeColor="text1"/>
+          <w:sz w:val="21"/>
+          <w:szCs w:val="21"/>
+        </w:rPr>
+      </w:pPr>
+    </w:p>
+    <w:p>
+      <w:pPr>
+        <w:spacing w:line="240" w:lineRule="auto"/>
+        <w:rPr>
+          <w:rFonts w:ascii="Segoe UI" w:hAnsi="Segoe UI" w:cs="Segoe UI"/>
+          <w:b/>
+          <w:bCs/>
+          <w:color w:val="000000" w:themeColor="text1"/>
+          <w:sz w:val="21"/>
+          <w:szCs w:val="21"/>
+        </w:rPr>
+      </w:pPr>
+      <w:r>
+        <w:rPr>
+          <w:rFonts w:ascii="Segoe UI" w:hAnsi="Segoe UI" w:cs="Segoe UI"/>
+          <w:b/>
+          <w:bCs/>
+          <w:color w:val="000000" w:themeColor="text1"/>
+          <w:sz w:val="21"/>
+          <w:szCs w:val="21"/>
+        </w:rPr>
+        <w:lastRenderedPageBreak/>
+        <w:t>Recap:</w:t>
+      </w:r>
+    </w:p>
+    <w:p>
+      <w:pPr>
+        <w:spacing w:line="240" w:lineRule="auto"/>
+        <w:rPr>
+          <w:rFonts w:ascii="Segoe UI" w:hAnsi="Segoe UI" w:cs="Segoe UI"/>
+          <w:color w:val="000000" w:themeColor="text1"/>
+          <w:sz w:val="21"/>
+          <w:szCs w:val="21"/>
+        </w:rPr>
+      </w:pPr>
+      <w:r>
+        <w:rPr>
+          <w:rFonts w:ascii="Segoe UI" w:hAnsi="Segoe UI" w:cs="Segoe UI"/>
+          <w:color w:val="000000" w:themeColor="text1"/>
+          <w:sz w:val="21"/>
+          <w:szCs w:val="21"/>
+        </w:rPr>
+        <w:t>We just trained our Machine Learning model. We saw that by training the model with input data and the corresponding output, the model learned to multiply the input by 1.8 and then add 32 to get the correct result.</w:t>
+      </w:r>
+    </w:p>
+    <w:p>
+      <w:pPr>
+        <w:spacing w:line="240" w:lineRule="auto"/>
+        <w:rPr>
+          <w:rFonts w:ascii="Segoe UI" w:hAnsi="Segoe UI" w:cs="Segoe UI"/>
+          <w:color w:val="000000" w:themeColor="text1"/>
+          <w:sz w:val="21"/>
+          <w:szCs w:val="21"/>
+        </w:rPr>
+      </w:pPr>
+      <w:r>
+        <w:rPr>
+          <w:rFonts w:ascii="Segoe UI" w:hAnsi="Segoe UI" w:cs="Segoe UI"/>
+          <w:noProof/>
+          <w:color w:val="000000" w:themeColor="text1"/>
+          <w:sz w:val="21"/>
+          <w:szCs w:val="21"/>
+        </w:rPr>
+        <w:drawing>
+          <wp:inline distT="0" distB="0" distL="0" distR="0" wp14:anchorId="5018C9F6" wp14:editId="7CF5AED0">
+            <wp:extent cx="6189345" cy="2435860"/>
+            <wp:effectExtent l="0" t="0" r="0" b="0"/>
+            <wp:docPr id="11" name="Picture 11"/>
+            <wp:cNvGraphicFramePr>
+              <a:graphicFrameLocks xmlns:a="http://schemas.openxmlformats.org/drawingml/2006/main" noChangeAspect="1"/>
+            </wp:cNvGraphicFramePr>
+            <a:graphic xmlns:a="http://schemas.openxmlformats.org/drawingml/2006/main">
+              <a:graphicData uri="http://schemas.openxmlformats.org/drawingml/2006/picture">
+                <pic:pic xmlns:pic="http://schemas.openxmlformats.org/drawingml/2006/picture">
+                  <pic:nvPicPr>
+                    <pic:cNvPr id="11" name="Picture 11"/>
+                    <pic:cNvPicPr/>
+                  </pic:nvPicPr>
+                  <pic:blipFill>
+                    <a:blip r:embed="rId19">
+                      <a:extLst>
+                        <a:ext uri="{28A0092B-C50C-407E-A947-70E740481C1C}">
+                          <a14:useLocalDpi xmlns:a14="http://schemas.microsoft.com/office/drawing/2010/main" val="0"/>
+                        </a:ext>
+                      </a:extLst>
+                    </a:blip>
+                    <a:stretch>
+                      <a:fillRect/>
+                    </a:stretch>
+                  </pic:blipFill>
+                  <pic:spPr>
+                    <a:xfrm>
+                      <a:off x="0" y="0"/>
+                      <a:ext cx="6189345" cy="2435860"/>
+                    </a:xfrm>
+                    <a:prstGeom prst="rect">
+                      <a:avLst/>
+                    </a:prstGeom>
+                  </pic:spPr>
+                </pic:pic>
+              </a:graphicData>
+            </a:graphic>
+          </wp:inline>
+        </w:drawing>
+      </w:r>
+    </w:p>
+    <w:p>
+      <w:pPr>
+        <w:spacing w:line="240" w:lineRule="auto"/>
+        <w:rPr>
+          <w:rFonts w:ascii="Segoe UI" w:hAnsi="Segoe UI" w:cs="Segoe UI"/>
+          <w:color w:val="000000" w:themeColor="text1"/>
+          <w:sz w:val="21"/>
+          <w:szCs w:val="21"/>
+        </w:rPr>
+      </w:pPr>
+      <w:r>
+        <w:rPr>
+          <w:rFonts w:ascii="Segoe UI" w:hAnsi="Segoe UI" w:cs="Segoe UI"/>
+          <w:color w:val="000000" w:themeColor="text1"/>
+          <w:sz w:val="21"/>
+          <w:szCs w:val="21"/>
+        </w:rPr>
+        <w:t>This was really impressive considering that we only needed a few lines code:</w:t>
+      </w:r>
+    </w:p>
+    <w:p>
+      <w:pPr>
+        <w:spacing w:line="240" w:lineRule="auto"/>
+        <w:rPr>
+          <w:rFonts w:ascii="Segoe UI" w:hAnsi="Segoe UI" w:cs="Segoe UI"/>
+          <w:color w:val="000000" w:themeColor="text1"/>
+          <w:sz w:val="21"/>
+          <w:szCs w:val="21"/>
+        </w:rPr>
+      </w:pPr>
+      <w:r>
+        <w:rPr>
+          <w:rFonts w:ascii="Segoe UI" w:hAnsi="Segoe UI" w:cs="Segoe UI"/>
+          <w:noProof/>
+          <w:color w:val="000000" w:themeColor="text1"/>
+          <w:sz w:val="21"/>
+          <w:szCs w:val="21"/>
+        </w:rPr>
+        <w:drawing>
+          <wp:inline distT="0" distB="0" distL="0" distR="0" wp14:anchorId="686E2948" wp14:editId="34C47051">
+            <wp:extent cx="6189345" cy="757555"/>
+            <wp:effectExtent l="0" t="0" r="0" b="0"/>
+            <wp:docPr id="12" name="Picture 12"/>
+            <wp:cNvGraphicFramePr>
+              <a:graphicFrameLocks xmlns:a="http://schemas.openxmlformats.org/drawingml/2006/main" noChangeAspect="1"/>
+            </wp:cNvGraphicFramePr>
+            <a:graphic xmlns:a="http://schemas.openxmlformats.org/drawingml/2006/main">
+              <a:graphicData uri="http://schemas.openxmlformats.org/drawingml/2006/picture">
+                <pic:pic xmlns:pic="http://schemas.openxmlformats.org/drawingml/2006/picture">
+                  <pic:nvPicPr>
+                    <pic:cNvPr id="12" name="Picture 12"/>
+                    <pic:cNvPicPr/>
+                  </pic:nvPicPr>
+                  <pic:blipFill>
+                    <a:blip r:embed="rId20">
+                      <a:extLst>
+                        <a:ext uri="{28A0092B-C50C-407E-A947-70E740481C1C}">
+                          <a14:useLocalDpi xmlns:a14="http://schemas.microsoft.com/office/drawing/2010/main" val="0"/>
+                        </a:ext>
+                      </a:extLst>
+                    </a:blip>
+                    <a:stretch>
+                      <a:fillRect/>
+                    </a:stretch>
+                  </pic:blipFill>
+                  <pic:spPr>
+                    <a:xfrm>
+                      <a:off x="0" y="0"/>
+                      <a:ext cx="6189345" cy="757555"/>
+                    </a:xfrm>
+                    <a:prstGeom prst="rect">
+                      <a:avLst/>
+                    </a:prstGeom>
+                  </pic:spPr>
+                </pic:pic>
+              </a:graphicData>
+            </a:graphic>
+          </wp:inline>
+        </w:drawing>
+      </w:r>
+    </w:p>
+    <w:p>
+      <w:pPr>
+        <w:spacing w:line="240" w:lineRule="auto"/>
+        <w:rPr>
+          <w:rFonts w:ascii="Segoe UI" w:hAnsi="Segoe UI" w:cs="Segoe UI"/>
+          <w:color w:val="000000" w:themeColor="text1"/>
+          <w:sz w:val="21"/>
+          <w:szCs w:val="21"/>
+        </w:rPr>
+      </w:pPr>
+      <w:r>
+        <w:rPr>
+          <w:rFonts w:ascii="Segoe UI" w:hAnsi="Segoe UI" w:cs="Segoe UI"/>
+          <w:color w:val="000000" w:themeColor="text1"/>
+          <w:sz w:val="21"/>
+          <w:szCs w:val="21"/>
+        </w:rPr>
+        <w:t>This example is the general plan for of any Machine Learning program. We will use the same structure to create and train our neural network and use it to make predictions.</w:t>
+      </w:r>
+    </w:p>
+    <w:p>
+      <w:pPr>
+        <w:spacing w:line="240" w:lineRule="auto"/>
+        <w:rPr>
+          <w:rFonts w:ascii="Segoe UI" w:hAnsi="Segoe UI" w:cs="Segoe UI"/>
+          <w:b/>
+          <w:bCs/>
+          <w:color w:val="000000" w:themeColor="text1"/>
+          <w:sz w:val="21"/>
+          <w:szCs w:val="21"/>
+        </w:rPr>
+      </w:pPr>
+      <w:r>
+        <w:rPr>
+          <w:rFonts w:ascii="Segoe UI" w:hAnsi="Segoe UI" w:cs="Segoe UI"/>
+          <w:b/>
+          <w:bCs/>
+          <w:color w:val="000000" w:themeColor="text1"/>
+          <w:sz w:val="21"/>
+          <w:szCs w:val="21"/>
+        </w:rPr>
+        <w:t>The Training Process</w:t>
+      </w:r>
+      <w:r>
+        <w:rPr>
+          <w:rFonts w:ascii="Segoe UI" w:hAnsi="Segoe UI" w:cs="Segoe UI"/>
+          <w:b/>
+          <w:bCs/>
+          <w:color w:val="000000" w:themeColor="text1"/>
+          <w:sz w:val="21"/>
+          <w:szCs w:val="21"/>
+        </w:rPr>
+        <w:t>:</w:t>
+      </w:r>
+    </w:p>
+    <w:p>
+      <w:pPr>
+        <w:spacing w:line="240" w:lineRule="auto"/>
+        <w:rPr>
+          <w:rFonts w:ascii="Segoe UI" w:hAnsi="Segoe UI" w:cs="Segoe UI"/>
+          <w:color w:val="000000" w:themeColor="text1"/>
+          <w:sz w:val="21"/>
+          <w:szCs w:val="21"/>
+        </w:rPr>
+      </w:pPr>
+      <w:r>
+        <w:rPr>
+          <w:rFonts w:ascii="Segoe UI" w:hAnsi="Segoe UI" w:cs="Segoe UI"/>
+          <w:color w:val="000000" w:themeColor="text1"/>
+          <w:sz w:val="21"/>
+          <w:szCs w:val="21"/>
+        </w:rPr>
+        <w:t xml:space="preserve">The training process (happening in model.fit(...)) is really about tuning the internal variables of the networks to the best possible values, so that they can map the input to the output. This is achieved through an optimization process called </w:t>
+      </w:r>
+      <w:r>
+        <w:rPr>
+          <w:rFonts w:ascii="Segoe UI" w:hAnsi="Segoe UI" w:cs="Segoe UI"/>
+          <w:b/>
+          <w:bCs/>
+          <w:color w:val="000000" w:themeColor="text1"/>
+          <w:sz w:val="21"/>
+          <w:szCs w:val="21"/>
+        </w:rPr>
+        <w:t>Gradient Descent</w:t>
+      </w:r>
+      <w:r>
+        <w:rPr>
+          <w:rFonts w:ascii="Segoe UI" w:hAnsi="Segoe UI" w:cs="Segoe UI"/>
+          <w:color w:val="000000" w:themeColor="text1"/>
+          <w:sz w:val="21"/>
+          <w:szCs w:val="21"/>
+        </w:rPr>
+        <w:t>, which uses Numeric Analysis to find the best possible values to the internal variables of the model.</w:t>
+      </w:r>
+    </w:p>
+    <w:p>
+      <w:pPr>
+        <w:spacing w:line="240" w:lineRule="auto"/>
+        <w:rPr>
+          <w:rFonts w:ascii="Segoe UI" w:hAnsi="Segoe UI" w:cs="Segoe UI"/>
+          <w:color w:val="000000" w:themeColor="text1"/>
+          <w:sz w:val="21"/>
+          <w:szCs w:val="21"/>
+        </w:rPr>
+      </w:pPr>
+      <w:r>
+        <w:rPr>
+          <w:rFonts w:ascii="Segoe UI" w:hAnsi="Segoe UI" w:cs="Segoe UI"/>
+          <w:color w:val="000000" w:themeColor="text1"/>
+          <w:sz w:val="21"/>
+          <w:szCs w:val="21"/>
+        </w:rPr>
+        <w:t xml:space="preserve">To do </w:t>
+      </w:r>
+      <w:r>
+        <w:rPr>
+          <w:rFonts w:ascii="Segoe UI" w:hAnsi="Segoe UI" w:cs="Segoe UI"/>
+          <w:color w:val="000000" w:themeColor="text1"/>
+          <w:sz w:val="21"/>
+          <w:szCs w:val="21"/>
+        </w:rPr>
+        <w:t>M</w:t>
+      </w:r>
+      <w:r>
+        <w:rPr>
+          <w:rFonts w:ascii="Segoe UI" w:hAnsi="Segoe UI" w:cs="Segoe UI"/>
+          <w:color w:val="000000" w:themeColor="text1"/>
+          <w:sz w:val="21"/>
+          <w:szCs w:val="21"/>
+        </w:rPr>
+        <w:t xml:space="preserve">achine </w:t>
+      </w:r>
+      <w:r>
+        <w:rPr>
+          <w:rFonts w:ascii="Segoe UI" w:hAnsi="Segoe UI" w:cs="Segoe UI"/>
+          <w:color w:val="000000" w:themeColor="text1"/>
+          <w:sz w:val="21"/>
+          <w:szCs w:val="21"/>
+        </w:rPr>
+        <w:t>L</w:t>
+      </w:r>
+      <w:r>
+        <w:rPr>
+          <w:rFonts w:ascii="Segoe UI" w:hAnsi="Segoe UI" w:cs="Segoe UI"/>
+          <w:color w:val="000000" w:themeColor="text1"/>
+          <w:sz w:val="21"/>
+          <w:szCs w:val="21"/>
+        </w:rPr>
+        <w:t xml:space="preserve">earning, </w:t>
+      </w:r>
+      <w:r>
+        <w:rPr>
+          <w:rFonts w:ascii="Segoe UI" w:hAnsi="Segoe UI" w:cs="Segoe UI"/>
+          <w:color w:val="000000" w:themeColor="text1"/>
+          <w:sz w:val="21"/>
+          <w:szCs w:val="21"/>
+        </w:rPr>
+        <w:t>we</w:t>
+      </w:r>
+      <w:r>
+        <w:rPr>
+          <w:rFonts w:ascii="Segoe UI" w:hAnsi="Segoe UI" w:cs="Segoe UI"/>
+          <w:color w:val="000000" w:themeColor="text1"/>
+          <w:sz w:val="21"/>
+          <w:szCs w:val="21"/>
+        </w:rPr>
+        <w:t xml:space="preserve"> don't really need to understand these details. But for the curious: gradient descent </w:t>
+      </w:r>
+      <w:r>
+        <w:rPr>
+          <w:rFonts w:ascii="Segoe UI" w:hAnsi="Segoe UI" w:cs="Segoe UI"/>
+          <w:b/>
+          <w:bCs/>
+          <w:color w:val="000000" w:themeColor="text1"/>
+          <w:sz w:val="21"/>
+          <w:szCs w:val="21"/>
+        </w:rPr>
+        <w:t>iteratively adjusts parameters</w:t>
+      </w:r>
+      <w:r>
+        <w:rPr>
+          <w:rFonts w:ascii="Segoe UI" w:hAnsi="Segoe UI" w:cs="Segoe UI"/>
+          <w:color w:val="000000" w:themeColor="text1"/>
+          <w:sz w:val="21"/>
+          <w:szCs w:val="21"/>
+        </w:rPr>
+        <w:t xml:space="preserve">, </w:t>
+      </w:r>
+      <w:r>
+        <w:rPr>
+          <w:rFonts w:ascii="Segoe UI" w:hAnsi="Segoe UI" w:cs="Segoe UI"/>
+          <w:b/>
+          <w:bCs/>
+          <w:color w:val="000000" w:themeColor="text1"/>
+          <w:sz w:val="21"/>
+          <w:szCs w:val="21"/>
+        </w:rPr>
+        <w:t>nudging them in the correct direction a bit at a time until they reach the best values</w:t>
+      </w:r>
+      <w:r>
+        <w:rPr>
+          <w:rFonts w:ascii="Segoe UI" w:hAnsi="Segoe UI" w:cs="Segoe UI"/>
+          <w:color w:val="000000" w:themeColor="text1"/>
+          <w:sz w:val="21"/>
+          <w:szCs w:val="21"/>
+        </w:rPr>
+        <w:t>. In this case “best values” means that nudging them any more would make the model perform worse. The function that measures how good or bad the model is during each iteration is called the “</w:t>
+      </w:r>
+      <w:r>
+        <w:rPr>
+          <w:rFonts w:ascii="Segoe UI" w:hAnsi="Segoe UI" w:cs="Segoe UI"/>
+          <w:b/>
+          <w:bCs/>
+          <w:color w:val="000000" w:themeColor="text1"/>
+          <w:sz w:val="21"/>
+          <w:szCs w:val="21"/>
+        </w:rPr>
+        <w:t>loss function</w:t>
+      </w:r>
+      <w:r>
+        <w:rPr>
+          <w:rFonts w:ascii="Segoe UI" w:hAnsi="Segoe UI" w:cs="Segoe UI"/>
+          <w:color w:val="000000" w:themeColor="text1"/>
+          <w:sz w:val="21"/>
+          <w:szCs w:val="21"/>
+        </w:rPr>
+        <w:t>”, and the goal of each nudge is to “</w:t>
+      </w:r>
+      <w:r>
+        <w:rPr>
+          <w:rFonts w:ascii="Segoe UI" w:hAnsi="Segoe UI" w:cs="Segoe UI"/>
+          <w:b/>
+          <w:bCs/>
+          <w:color w:val="000000" w:themeColor="text1"/>
+          <w:sz w:val="21"/>
+          <w:szCs w:val="21"/>
+        </w:rPr>
+        <w:t>minimize the loss function</w:t>
+      </w:r>
+      <w:r>
+        <w:rPr>
+          <w:rFonts w:ascii="Segoe UI" w:hAnsi="Segoe UI" w:cs="Segoe UI"/>
+          <w:color w:val="000000" w:themeColor="text1"/>
+          <w:sz w:val="21"/>
+          <w:szCs w:val="21"/>
+        </w:rPr>
+        <w:t>.”</w:t>
+      </w:r>
+    </w:p>
+    <w:p>
+      <w:pPr>
+        <w:spacing w:line="240" w:lineRule="auto"/>
+        <w:rPr>
+          <w:rFonts w:ascii="Segoe UI" w:hAnsi="Segoe UI" w:cs="Segoe UI"/>
+          <w:color w:val="000000" w:themeColor="text1"/>
+          <w:sz w:val="21"/>
+          <w:szCs w:val="21"/>
+        </w:rPr>
+      </w:pPr>
+      <w:r>
+        <w:rPr>
+          <w:rFonts w:ascii="Segoe UI" w:hAnsi="Segoe UI" w:cs="Segoe UI"/>
+          <w:b/>
+          <w:bCs/>
+          <w:color w:val="000000" w:themeColor="text1"/>
+          <w:sz w:val="21"/>
+          <w:szCs w:val="21"/>
+        </w:rPr>
+        <w:t>The training process starts with a forward pass, where the input data is fed to the neural network (see Fig.1). Then the model applies its internal math on the input and internal variables to predict an answer</w:t>
+      </w:r>
+      <w:r>
+        <w:rPr>
+          <w:rFonts w:ascii="Segoe UI" w:hAnsi="Segoe UI" w:cs="Segoe UI"/>
+          <w:color w:val="000000" w:themeColor="text1"/>
+          <w:sz w:val="21"/>
+          <w:szCs w:val="21"/>
+        </w:rPr>
+        <w:t xml:space="preserve"> ("Model Predicts a Value" in Fig. 1).</w:t>
+      </w:r>
+    </w:p>
+    <w:p>
+      <w:pPr>
+        <w:spacing w:line="240" w:lineRule="auto"/>
+        <w:rPr>
+          <w:rFonts w:ascii="Segoe UI" w:hAnsi="Segoe UI" w:cs="Segoe UI"/>
+          <w:color w:val="000000" w:themeColor="text1"/>
+          <w:sz w:val="21"/>
+          <w:szCs w:val="21"/>
+        </w:rPr>
+      </w:pPr>
+      <w:r>
+        <w:rPr>
+          <w:rFonts w:ascii="Segoe UI" w:hAnsi="Segoe UI" w:cs="Segoe UI"/>
+          <w:color w:val="000000" w:themeColor="text1"/>
+          <w:sz w:val="21"/>
+          <w:szCs w:val="21"/>
+        </w:rPr>
+        <w:t>In our example, the input was the degrees in Celsius, and the model predicted the corresponding degrees in Fahrenheit.</w:t>
+      </w:r>
+    </w:p>
+    <w:p>
+      <w:pPr>
+        <w:spacing w:line="240" w:lineRule="auto"/>
+        <w:rPr>
+          <w:rFonts w:ascii="Segoe UI" w:hAnsi="Segoe UI" w:cs="Segoe UI"/>
+          <w:color w:val="000000" w:themeColor="text1"/>
+          <w:sz w:val="21"/>
+          <w:szCs w:val="21"/>
+        </w:rPr>
+      </w:pPr>
+      <w:r>
+        <w:rPr>
+          <w:rFonts w:ascii="Segoe UI" w:hAnsi="Segoe UI" w:cs="Segoe UI"/>
+          <w:noProof/>
+          <w:color w:val="000000" w:themeColor="text1"/>
+          <w:sz w:val="21"/>
+          <w:szCs w:val="21"/>
+        </w:rPr>
+        <w:lastRenderedPageBreak/>
+        <w:drawing>
+          <wp:inline distT="0" distB="0" distL="0" distR="0" wp14:anchorId="6AF21EE9" wp14:editId="7C780F09">
+            <wp:extent cx="6189345" cy="2978785"/>
+            <wp:effectExtent l="0" t="0" r="0" b="0"/>
+            <wp:docPr id="13" name="Picture 13"/>
+            <wp:cNvGraphicFramePr>
+              <a:graphicFrameLocks xmlns:a="http://schemas.openxmlformats.org/drawingml/2006/main" noChangeAspect="1"/>
+            </wp:cNvGraphicFramePr>
+            <a:graphic xmlns:a="http://schemas.openxmlformats.org/drawingml/2006/main">
+              <a:graphicData uri="http://schemas.openxmlformats.org/drawingml/2006/picture">
+                <pic:pic xmlns:pic="http://schemas.openxmlformats.org/drawingml/2006/picture">
+                  <pic:nvPicPr>
+                    <pic:cNvPr id="13" name="Picture 13"/>
+                    <pic:cNvPicPr/>
+                  </pic:nvPicPr>
+                  <pic:blipFill>
+                    <a:blip r:embed="rId21">
+                      <a:extLst>
+                        <a:ext uri="{28A0092B-C50C-407E-A947-70E740481C1C}">
+                          <a14:useLocalDpi xmlns:a14="http://schemas.microsoft.com/office/drawing/2010/main" val="0"/>
+                        </a:ext>
+                      </a:extLst>
+                    </a:blip>
+                    <a:stretch>
+                      <a:fillRect/>
+                    </a:stretch>
+                  </pic:blipFill>
+                  <pic:spPr>
+                    <a:xfrm>
+                      <a:off x="0" y="0"/>
+                      <a:ext cx="6189345" cy="2978785"/>
+                    </a:xfrm>
+                    <a:prstGeom prst="rect">
+                      <a:avLst/>
+                    </a:prstGeom>
+                  </pic:spPr>
+                </pic:pic>
+              </a:graphicData>
+            </a:graphic>
+          </wp:inline>
+        </w:drawing>
+      </w:r>
+    </w:p>
+    <w:p>
+      <w:pPr>
+        <w:spacing w:line="240" w:lineRule="auto"/>
+        <w:rPr>
+          <w:rFonts w:ascii="Segoe UI" w:hAnsi="Segoe UI" w:cs="Segoe UI"/>
+          <w:color w:val="000000" w:themeColor="text1"/>
+          <w:sz w:val="21"/>
+          <w:szCs w:val="21"/>
+        </w:rPr>
+      </w:pPr>
+      <w:r>
+        <w:rPr>
+          <w:rFonts w:ascii="Segoe UI" w:hAnsi="Segoe UI" w:cs="Segoe UI"/>
+          <w:color w:val="000000" w:themeColor="text1"/>
+          <w:sz w:val="21"/>
+          <w:szCs w:val="21"/>
+        </w:rPr>
+        <w:tab/>
+      </w:r>
+      <w:r>
+        <w:rPr>
+          <w:rFonts w:ascii="Segoe UI" w:hAnsi="Segoe UI" w:cs="Segoe UI"/>
+          <w:color w:val="000000" w:themeColor="text1"/>
+          <w:sz w:val="21"/>
+          <w:szCs w:val="21"/>
+        </w:rPr>
+        <w:tab/>
+      </w:r>
+      <w:r>
+        <w:rPr>
+          <w:rFonts w:ascii="Segoe UI" w:hAnsi="Segoe UI" w:cs="Segoe UI"/>
+          <w:color w:val="000000" w:themeColor="text1"/>
+          <w:sz w:val="21"/>
+          <w:szCs w:val="21"/>
+        </w:rPr>
+        <w:tab/>
+      </w:r>
+      <w:r>
+        <w:rPr>
+          <w:rFonts w:ascii="Segoe UI" w:hAnsi="Segoe UI" w:cs="Segoe UI"/>
+          <w:color w:val="000000" w:themeColor="text1"/>
+          <w:sz w:val="21"/>
+          <w:szCs w:val="21"/>
+        </w:rPr>
+        <w:tab/>
+        <w:t>Fig: 1</w:t>
+      </w:r>
+      <w:r>
+        <w:rPr>
+          <w:rFonts w:ascii="Segoe UI" w:hAnsi="Segoe UI" w:cs="Segoe UI"/>
+          <w:color w:val="000000" w:themeColor="text1"/>
+          <w:sz w:val="21"/>
+          <w:szCs w:val="21"/>
+        </w:rPr>
+        <w:t xml:space="preserve"> Forward Pass</w:t>
+      </w:r>
+    </w:p>
+    <w:p>
+      <w:pPr>
+        <w:spacing w:line="240" w:lineRule="auto"/>
+        <w:rPr>
+          <w:rFonts w:ascii="Segoe UI" w:hAnsi="Segoe UI" w:cs="Segoe UI"/>
+          <w:color w:val="000000" w:themeColor="text1"/>
+          <w:sz w:val="21"/>
+          <w:szCs w:val="21"/>
+        </w:rPr>
+      </w:pPr>
+      <w:r>
+        <w:rPr>
+          <w:rFonts w:ascii="Segoe UI" w:hAnsi="Segoe UI" w:cs="Segoe UI"/>
+          <w:color w:val="000000" w:themeColor="text1"/>
+          <w:sz w:val="21"/>
+          <w:szCs w:val="21"/>
+        </w:rPr>
+        <w:t xml:space="preserve">Once a value is predicted, the difference between that predicted value and the correct value is calculated. This difference is called the </w:t>
+      </w:r>
+      <w:r>
+        <w:rPr>
+          <w:rFonts w:ascii="Segoe UI" w:hAnsi="Segoe UI" w:cs="Segoe UI"/>
+          <w:b/>
+          <w:bCs/>
+          <w:color w:val="000000" w:themeColor="text1"/>
+          <w:sz w:val="21"/>
+          <w:szCs w:val="21"/>
+        </w:rPr>
+        <w:t>loss</w:t>
+      </w:r>
+      <w:r>
+        <w:rPr>
+          <w:rFonts w:ascii="Segoe UI" w:hAnsi="Segoe UI" w:cs="Segoe UI"/>
+          <w:color w:val="000000" w:themeColor="text1"/>
+          <w:sz w:val="21"/>
+          <w:szCs w:val="21"/>
+        </w:rPr>
+        <w:t xml:space="preserve">, and it's a measure of how well the model performed the mapping task. The value of the loss is calculated using a loss function, which we specified with the loss parameter when calling </w:t>
+      </w:r>
+      <w:proofErr w:type="gramStart"/>
+      <w:r>
+        <w:rPr>
+          <w:rFonts w:ascii="Segoe UI" w:hAnsi="Segoe UI" w:cs="Segoe UI"/>
+          <w:color w:val="000000" w:themeColor="text1"/>
+          <w:sz w:val="21"/>
+          <w:szCs w:val="21"/>
+        </w:rPr>
+        <w:t>model.compile</w:t>
+      </w:r>
+      <w:proofErr w:type="gramEnd"/>
+      <w:r>
+        <w:rPr>
+          <w:rFonts w:ascii="Segoe UI" w:hAnsi="Segoe UI" w:cs="Segoe UI"/>
+          <w:color w:val="000000" w:themeColor="text1"/>
+          <w:sz w:val="21"/>
+          <w:szCs w:val="21"/>
+        </w:rPr>
+        <w:t>().</w:t>
+      </w:r>
+    </w:p>
+    <w:p>
+      <w:pPr>
+        <w:spacing w:line="240" w:lineRule="auto"/>
+        <w:rPr>
+          <w:rFonts w:ascii="Segoe UI" w:hAnsi="Segoe UI" w:cs="Segoe UI"/>
+          <w:color w:val="000000" w:themeColor="text1"/>
+          <w:sz w:val="21"/>
+          <w:szCs w:val="21"/>
+        </w:rPr>
+      </w:pPr>
+      <w:r>
+        <w:rPr>
+          <w:rFonts w:ascii="Segoe UI" w:hAnsi="Segoe UI" w:cs="Segoe UI"/>
+          <w:color w:val="000000" w:themeColor="text1"/>
+          <w:sz w:val="21"/>
+          <w:szCs w:val="21"/>
+        </w:rPr>
+        <w:t xml:space="preserve">After the loss is calculated, the internal variables (weights and biases) of all the layers of the neural network are adjusted, so as to minimize this loss — </w:t>
+      </w:r>
+      <w:r>
+        <w:rPr>
+          <w:rFonts w:ascii="Segoe UI" w:hAnsi="Segoe UI" w:cs="Segoe UI"/>
+          <w:color w:val="000000" w:themeColor="text1"/>
+          <w:sz w:val="21"/>
+          <w:szCs w:val="21"/>
+        </w:rPr>
+        <w:t>i.e.</w:t>
+      </w:r>
+      <w:r>
+        <w:rPr>
+          <w:rFonts w:ascii="Segoe UI" w:hAnsi="Segoe UI" w:cs="Segoe UI"/>
+          <w:color w:val="000000" w:themeColor="text1"/>
+          <w:sz w:val="21"/>
+          <w:szCs w:val="21"/>
+        </w:rPr>
+        <w:t>, to make the output value closer to the correct value (see Fig. 2).</w:t>
+      </w:r>
+    </w:p>
+    <w:p>
+      <w:pPr>
+        <w:spacing w:line="240" w:lineRule="auto"/>
+        <w:rPr>
+          <w:rFonts w:ascii="Segoe UI" w:hAnsi="Segoe UI" w:cs="Segoe UI"/>
+          <w:color w:val="000000" w:themeColor="text1"/>
+          <w:sz w:val="21"/>
+          <w:szCs w:val="21"/>
+        </w:rPr>
+      </w:pPr>
+      <w:r>
+        <w:rPr>
+          <w:rFonts w:ascii="Segoe UI" w:hAnsi="Segoe UI" w:cs="Segoe UI"/>
+          <w:noProof/>
+          <w:color w:val="000000" w:themeColor="text1"/>
+          <w:sz w:val="21"/>
+          <w:szCs w:val="21"/>
+        </w:rPr>
+        <w:drawing>
+          <wp:inline distT="0" distB="0" distL="0" distR="0" wp14:anchorId="4EEB821E" wp14:editId="226A41CA">
+            <wp:extent cx="6189345" cy="3083560"/>
+            <wp:effectExtent l="0" t="0" r="0" b="0"/>
+            <wp:docPr id="14" name="Picture 14"/>
+            <wp:cNvGraphicFramePr>
+              <a:graphicFrameLocks xmlns:a="http://schemas.openxmlformats.org/drawingml/2006/main" noChangeAspect="1"/>
+            </wp:cNvGraphicFramePr>
+            <a:graphic xmlns:a="http://schemas.openxmlformats.org/drawingml/2006/main">
+              <a:graphicData uri="http://schemas.openxmlformats.org/drawingml/2006/picture">
+                <pic:pic xmlns:pic="http://schemas.openxmlformats.org/drawingml/2006/picture">
+                  <pic:nvPicPr>
+                    <pic:cNvPr id="14" name="Picture 14"/>
+                    <pic:cNvPicPr/>
+                  </pic:nvPicPr>
+                  <pic:blipFill>
+                    <a:blip r:embed="rId22">
+                      <a:extLst>
+                        <a:ext uri="{28A0092B-C50C-407E-A947-70E740481C1C}">
+                          <a14:useLocalDpi xmlns:a14="http://schemas.microsoft.com/office/drawing/2010/main" val="0"/>
+                        </a:ext>
+                      </a:extLst>
+                    </a:blip>
+                    <a:stretch>
+                      <a:fillRect/>
+                    </a:stretch>
+                  </pic:blipFill>
+                  <pic:spPr>
+                    <a:xfrm>
+                      <a:off x="0" y="0"/>
+                      <a:ext cx="6189345" cy="3083560"/>
+                    </a:xfrm>
+                    <a:prstGeom prst="rect">
+                      <a:avLst/>
+                    </a:prstGeom>
+                  </pic:spPr>
+                </pic:pic>
+              </a:graphicData>
+            </a:graphic>
+          </wp:inline>
+        </w:drawing>
+      </w:r>
+    </w:p>
+    <w:p>
+      <w:pPr>
+        <w:spacing w:line="240" w:lineRule="auto"/>
+        <w:rPr>
+          <w:rFonts w:ascii="Segoe UI" w:hAnsi="Segoe UI" w:cs="Segoe UI"/>
+          <w:color w:val="000000" w:themeColor="text1"/>
+          <w:sz w:val="21"/>
+          <w:szCs w:val="21"/>
+        </w:rPr>
+      </w:pPr>
+      <w:r>
+        <w:rPr>
+          <w:rFonts w:ascii="Segoe UI" w:hAnsi="Segoe UI" w:cs="Segoe UI"/>
+          <w:color w:val="000000" w:themeColor="text1"/>
+          <w:sz w:val="21"/>
+          <w:szCs w:val="21"/>
+        </w:rPr>
+        <w:tab/>
+      </w:r>
+      <w:r>
+        <w:rPr>
+          <w:rFonts w:ascii="Segoe UI" w:hAnsi="Segoe UI" w:cs="Segoe UI"/>
+          <w:color w:val="000000" w:themeColor="text1"/>
+          <w:sz w:val="21"/>
+          <w:szCs w:val="21"/>
+        </w:rPr>
+        <w:tab/>
+      </w:r>
+      <w:r>
+        <w:rPr>
+          <w:rFonts w:ascii="Segoe UI" w:hAnsi="Segoe UI" w:cs="Segoe UI"/>
+          <w:color w:val="000000" w:themeColor="text1"/>
+          <w:sz w:val="21"/>
+          <w:szCs w:val="21"/>
+        </w:rPr>
+        <w:tab/>
+      </w:r>
+      <w:r>
+        <w:rPr>
+          <w:rFonts w:ascii="Segoe UI" w:hAnsi="Segoe UI" w:cs="Segoe UI"/>
+          <w:color w:val="000000" w:themeColor="text1"/>
+          <w:sz w:val="21"/>
+          <w:szCs w:val="21"/>
+        </w:rPr>
+        <w:tab/>
+      </w:r>
+      <w:r>
+        <w:rPr>
+          <w:rFonts w:ascii="Segoe UI" w:hAnsi="Segoe UI" w:cs="Segoe UI"/>
+          <w:color w:val="000000" w:themeColor="text1"/>
+          <w:sz w:val="21"/>
+          <w:szCs w:val="21"/>
+        </w:rPr>
+        <w:tab/>
+        <w:t>Fig: 2 Backpropagation</w:t>
+      </w:r>
+    </w:p>
+    <w:p>
+      <w:pPr>
+        <w:spacing w:line="240" w:lineRule="auto"/>
+        <w:rPr>
+          <w:rFonts w:ascii="Segoe UI" w:hAnsi="Segoe UI" w:cs="Segoe UI"/>
+          <w:color w:val="000000" w:themeColor="text1"/>
+          <w:sz w:val="21"/>
+          <w:szCs w:val="21"/>
+        </w:rPr>
+      </w:pPr>
+    </w:p>
+    <w:p>
+      <w:pPr>
+        <w:spacing w:line="240" w:lineRule="auto"/>
+        <w:rPr>
+          <w:rFonts w:ascii="Segoe UI" w:hAnsi="Segoe UI" w:cs="Segoe UI"/>
+          <w:color w:val="000000" w:themeColor="text1"/>
+          <w:sz w:val="21"/>
+          <w:szCs w:val="21"/>
+        </w:rPr>
+      </w:pPr>
+      <w:r>
+        <w:rPr>
+          <w:rFonts w:ascii="Segoe UI" w:hAnsi="Segoe UI" w:cs="Segoe UI"/>
+          <w:color w:val="000000" w:themeColor="text1"/>
+          <w:sz w:val="21"/>
+          <w:szCs w:val="21"/>
+        </w:rPr>
+        <w:lastRenderedPageBreak/>
+        <w:t xml:space="preserve">This optimization process is called Gradient Descent. The specific algorithm used to calculate the new value of each internal variable is specified by the optimizer parameter when calling </w:t>
+      </w:r>
+      <w:proofErr w:type="gramStart"/>
+      <w:r>
+        <w:rPr>
+          <w:rFonts w:ascii="Segoe UI" w:hAnsi="Segoe UI" w:cs="Segoe UI"/>
+          <w:color w:val="000000" w:themeColor="text1"/>
+          <w:sz w:val="21"/>
+          <w:szCs w:val="21"/>
+        </w:rPr>
+        <w:t>model.compile</w:t>
+      </w:r>
+      <w:proofErr w:type="gramEnd"/>
+      <w:r>
+        <w:rPr>
+          <w:rFonts w:ascii="Segoe UI" w:hAnsi="Segoe UI" w:cs="Segoe UI"/>
+          <w:color w:val="000000" w:themeColor="text1"/>
+          <w:sz w:val="21"/>
+          <w:szCs w:val="21"/>
+        </w:rPr>
+        <w:t xml:space="preserve">(...). In this example we used the </w:t>
+      </w:r>
+      <w:r>
+        <w:rPr>
+          <w:rFonts w:ascii="Segoe UI" w:hAnsi="Segoe UI" w:cs="Segoe UI"/>
+          <w:b/>
+          <w:bCs/>
+          <w:color w:val="000000" w:themeColor="text1"/>
+          <w:sz w:val="21"/>
+          <w:szCs w:val="21"/>
+        </w:rPr>
+        <w:t xml:space="preserve">Adam </w:t>
+      </w:r>
+      <w:r>
+        <w:rPr>
+          <w:rFonts w:ascii="Segoe UI" w:hAnsi="Segoe UI" w:cs="Segoe UI"/>
+          <w:color w:val="000000" w:themeColor="text1"/>
+          <w:sz w:val="21"/>
+          <w:szCs w:val="21"/>
+        </w:rPr>
+        <w:t>optimizer.</w:t>
+      </w:r>
+    </w:p>
+    <w:p>
+      <w:pPr>
+        <w:spacing w:line="240" w:lineRule="auto"/>
+        <w:rPr>
+          <w:rFonts w:ascii="Segoe UI" w:hAnsi="Segoe UI" w:cs="Segoe UI"/>
+          <w:color w:val="000000" w:themeColor="text1"/>
+          <w:sz w:val="21"/>
+          <w:szCs w:val="21"/>
+        </w:rPr>
+      </w:pPr>
+      <w:r>
+        <w:rPr>
+          <w:rFonts w:ascii="Segoe UI" w:hAnsi="Segoe UI" w:cs="Segoe UI"/>
+          <w:color w:val="000000" w:themeColor="text1"/>
+          <w:sz w:val="21"/>
+          <w:szCs w:val="21"/>
+        </w:rPr>
+        <w:t xml:space="preserve">By now </w:t>
+      </w:r>
+      <w:r>
+        <w:rPr>
+          <w:rFonts w:ascii="Segoe UI" w:hAnsi="Segoe UI" w:cs="Segoe UI"/>
+          <w:color w:val="000000" w:themeColor="text1"/>
+          <w:sz w:val="21"/>
+          <w:szCs w:val="21"/>
+        </w:rPr>
+        <w:t>we</w:t>
+      </w:r>
+      <w:r>
+        <w:rPr>
+          <w:rFonts w:ascii="Segoe UI" w:hAnsi="Segoe UI" w:cs="Segoe UI"/>
+          <w:color w:val="000000" w:themeColor="text1"/>
+          <w:sz w:val="21"/>
+          <w:szCs w:val="21"/>
+        </w:rPr>
+        <w:t xml:space="preserve"> should know what the following terms are:</w:t>
+      </w:r>
+    </w:p>
+    <w:p>
+      <w:pPr>
+        <w:spacing w:line="240" w:lineRule="auto"/>
+        <w:rPr>
+          <w:rFonts w:ascii="Segoe UI" w:hAnsi="Segoe UI" w:cs="Segoe UI"/>
+          <w:color w:val="000000" w:themeColor="text1"/>
+          <w:sz w:val="21"/>
+          <w:szCs w:val="21"/>
+        </w:rPr>
+      </w:pPr>
+      <w:r>
+        <w:rPr>
+          <w:rFonts w:ascii="Segoe UI" w:hAnsi="Segoe UI" w:cs="Segoe UI"/>
+          <w:b/>
+          <w:bCs/>
+          <w:color w:val="000000" w:themeColor="text1"/>
+          <w:sz w:val="21"/>
+          <w:szCs w:val="21"/>
+        </w:rPr>
+        <w:t>Feature</w:t>
+      </w:r>
+      <w:r>
+        <w:rPr>
+          <w:rFonts w:ascii="Segoe UI" w:hAnsi="Segoe UI" w:cs="Segoe UI"/>
+          <w:color w:val="000000" w:themeColor="text1"/>
+          <w:sz w:val="21"/>
+          <w:szCs w:val="21"/>
+        </w:rPr>
+        <w:t>: The input(s) to our model</w:t>
+      </w:r>
+    </w:p>
+    <w:p>
+      <w:pPr>
+        <w:spacing w:line="240" w:lineRule="auto"/>
+        <w:rPr>
+          <w:rFonts w:ascii="Segoe UI" w:hAnsi="Segoe UI" w:cs="Segoe UI"/>
+          <w:color w:val="000000" w:themeColor="text1"/>
+          <w:sz w:val="21"/>
+          <w:szCs w:val="21"/>
+        </w:rPr>
+      </w:pPr>
+      <w:r>
+        <w:rPr>
+          <w:rFonts w:ascii="Segoe UI" w:hAnsi="Segoe UI" w:cs="Segoe UI"/>
+          <w:b/>
+          <w:bCs/>
+          <w:color w:val="000000" w:themeColor="text1"/>
+          <w:sz w:val="21"/>
+          <w:szCs w:val="21"/>
+        </w:rPr>
+        <w:t>Examples</w:t>
+      </w:r>
+      <w:r>
+        <w:rPr>
+          <w:rFonts w:ascii="Segoe UI" w:hAnsi="Segoe UI" w:cs="Segoe UI"/>
+          <w:color w:val="000000" w:themeColor="text1"/>
+          <w:sz w:val="21"/>
+          <w:szCs w:val="21"/>
+        </w:rPr>
+        <w:t>: An input/output pair used for training</w:t>
+      </w:r>
+    </w:p>
+    <w:p>
+      <w:pPr>
+        <w:spacing w:line="240" w:lineRule="auto"/>
+        <w:rPr>
+          <w:rFonts w:ascii="Segoe UI" w:hAnsi="Segoe UI" w:cs="Segoe UI"/>
+          <w:color w:val="000000" w:themeColor="text1"/>
+          <w:sz w:val="21"/>
+          <w:szCs w:val="21"/>
+        </w:rPr>
+      </w:pPr>
+      <w:r>
+        <w:rPr>
+          <w:rFonts w:ascii="Segoe UI" w:hAnsi="Segoe UI" w:cs="Segoe UI"/>
+          <w:b/>
+          <w:bCs/>
+          <w:color w:val="000000" w:themeColor="text1"/>
+          <w:sz w:val="21"/>
+          <w:szCs w:val="21"/>
+        </w:rPr>
+        <w:t>Labels</w:t>
+      </w:r>
+      <w:r>
+        <w:rPr>
+          <w:rFonts w:ascii="Segoe UI" w:hAnsi="Segoe UI" w:cs="Segoe UI"/>
+          <w:color w:val="000000" w:themeColor="text1"/>
+          <w:sz w:val="21"/>
+          <w:szCs w:val="21"/>
+        </w:rPr>
+        <w:t>: The output of the model</w:t>
+      </w:r>
+    </w:p>
+    <w:p>
+      <w:pPr>
+        <w:spacing w:line="240" w:lineRule="auto"/>
+        <w:rPr>
+          <w:rFonts w:ascii="Segoe UI" w:hAnsi="Segoe UI" w:cs="Segoe UI"/>
+          <w:color w:val="000000" w:themeColor="text1"/>
+          <w:sz w:val="21"/>
+          <w:szCs w:val="21"/>
+        </w:rPr>
+      </w:pPr>
+      <w:r>
+        <w:rPr>
+          <w:rFonts w:ascii="Segoe UI" w:hAnsi="Segoe UI" w:cs="Segoe UI"/>
+          <w:b/>
+          <w:bCs/>
+          <w:color w:val="000000" w:themeColor="text1"/>
+          <w:sz w:val="21"/>
+          <w:szCs w:val="21"/>
+        </w:rPr>
+        <w:t>Layer</w:t>
+      </w:r>
+      <w:r>
+        <w:rPr>
+          <w:rFonts w:ascii="Segoe UI" w:hAnsi="Segoe UI" w:cs="Segoe UI"/>
+          <w:color w:val="000000" w:themeColor="text1"/>
+          <w:sz w:val="21"/>
+          <w:szCs w:val="21"/>
+        </w:rPr>
+        <w:t>: A collection of nodes connected together within a neural network.</w:t>
+      </w:r>
+    </w:p>
+    <w:p>
+      <w:pPr>
+        <w:spacing w:line="240" w:lineRule="auto"/>
+        <w:rPr>
+          <w:rFonts w:ascii="Segoe UI" w:hAnsi="Segoe UI" w:cs="Segoe UI"/>
+          <w:color w:val="000000" w:themeColor="text1"/>
+          <w:sz w:val="21"/>
+          <w:szCs w:val="21"/>
+        </w:rPr>
+      </w:pPr>
+      <w:r>
+        <w:rPr>
+          <w:rFonts w:ascii="Segoe UI" w:hAnsi="Segoe UI" w:cs="Segoe UI"/>
+          <w:b/>
+          <w:bCs/>
+          <w:color w:val="000000" w:themeColor="text1"/>
+          <w:sz w:val="21"/>
+          <w:szCs w:val="21"/>
+        </w:rPr>
+        <w:t>Model</w:t>
+      </w:r>
+      <w:r>
+        <w:rPr>
+          <w:rFonts w:ascii="Segoe UI" w:hAnsi="Segoe UI" w:cs="Segoe UI"/>
+          <w:color w:val="000000" w:themeColor="text1"/>
+          <w:sz w:val="21"/>
+          <w:szCs w:val="21"/>
+        </w:rPr>
+        <w:t>: The representation of your neural network</w:t>
+      </w:r>
+    </w:p>
+    <w:p>
+      <w:pPr>
+        <w:spacing w:line="240" w:lineRule="auto"/>
+        <w:rPr>
+          <w:rFonts w:ascii="Segoe UI" w:hAnsi="Segoe UI" w:cs="Segoe UI"/>
+          <w:color w:val="000000" w:themeColor="text1"/>
+          <w:sz w:val="21"/>
+          <w:szCs w:val="21"/>
+        </w:rPr>
+      </w:pPr>
+      <w:r>
+        <w:rPr>
+          <w:rFonts w:ascii="Segoe UI" w:hAnsi="Segoe UI" w:cs="Segoe UI"/>
+          <w:b/>
+          <w:bCs/>
+          <w:color w:val="000000" w:themeColor="text1"/>
+          <w:sz w:val="21"/>
+          <w:szCs w:val="21"/>
+        </w:rPr>
+        <w:t>Dense and Fully Connected (FC)</w:t>
+      </w:r>
+      <w:r>
+        <w:rPr>
+          <w:rFonts w:ascii="Segoe UI" w:hAnsi="Segoe UI" w:cs="Segoe UI"/>
+          <w:color w:val="000000" w:themeColor="text1"/>
+          <w:sz w:val="21"/>
+          <w:szCs w:val="21"/>
+        </w:rPr>
+        <w:t>: Each node in one layer is connected to each node in the previous layer.</w:t>
+      </w:r>
+    </w:p>
+    <w:p>
+      <w:pPr>
+        <w:spacing w:line="240" w:lineRule="auto"/>
+        <w:rPr>
+          <w:rFonts w:ascii="Segoe UI" w:hAnsi="Segoe UI" w:cs="Segoe UI"/>
+          <w:color w:val="000000" w:themeColor="text1"/>
+          <w:sz w:val="21"/>
+          <w:szCs w:val="21"/>
+        </w:rPr>
+      </w:pPr>
+      <w:r>
+        <w:rPr>
+          <w:rFonts w:ascii="Segoe UI" w:hAnsi="Segoe UI" w:cs="Segoe UI"/>
+          <w:b/>
+          <w:bCs/>
+          <w:color w:val="000000" w:themeColor="text1"/>
+          <w:sz w:val="21"/>
+          <w:szCs w:val="21"/>
+        </w:rPr>
+        <w:t>Weights and biases</w:t>
+      </w:r>
+      <w:r>
+        <w:rPr>
+          <w:rFonts w:ascii="Segoe UI" w:hAnsi="Segoe UI" w:cs="Segoe UI"/>
+          <w:color w:val="000000" w:themeColor="text1"/>
+          <w:sz w:val="21"/>
+          <w:szCs w:val="21"/>
+        </w:rPr>
+        <w:t>: The internal variables of model</w:t>
+      </w:r>
+    </w:p>
+    <w:p>
+      <w:pPr>
+        <w:spacing w:line="240" w:lineRule="auto"/>
+        <w:rPr>
+          <w:rFonts w:ascii="Segoe UI" w:hAnsi="Segoe UI" w:cs="Segoe UI"/>
+          <w:color w:val="000000" w:themeColor="text1"/>
+          <w:sz w:val="21"/>
+          <w:szCs w:val="21"/>
+        </w:rPr>
+      </w:pPr>
+      <w:r>
+        <w:rPr>
+          <w:rFonts w:ascii="Segoe UI" w:hAnsi="Segoe UI" w:cs="Segoe UI"/>
+          <w:b/>
+          <w:bCs/>
+          <w:color w:val="000000" w:themeColor="text1"/>
+          <w:sz w:val="21"/>
+          <w:szCs w:val="21"/>
+        </w:rPr>
+        <w:t>Loss</w:t>
+      </w:r>
+      <w:r>
+        <w:rPr>
+          <w:rFonts w:ascii="Segoe UI" w:hAnsi="Segoe UI" w:cs="Segoe UI"/>
+          <w:color w:val="000000" w:themeColor="text1"/>
+          <w:sz w:val="21"/>
+          <w:szCs w:val="21"/>
+        </w:rPr>
+        <w:t>: The discrepancy between the desired output and the actual output</w:t>
+      </w:r>
+    </w:p>
+    <w:p>
+      <w:pPr>
+        <w:spacing w:line="240" w:lineRule="auto"/>
+        <w:rPr>
+          <w:rFonts w:ascii="Segoe UI" w:hAnsi="Segoe UI" w:cs="Segoe UI"/>
+          <w:color w:val="000000" w:themeColor="text1"/>
+          <w:sz w:val="21"/>
+          <w:szCs w:val="21"/>
+        </w:rPr>
+      </w:pPr>
+      <w:r>
+        <w:rPr>
+          <w:rFonts w:ascii="Segoe UI" w:hAnsi="Segoe UI" w:cs="Segoe UI"/>
+          <w:b/>
+          <w:bCs/>
+          <w:color w:val="000000" w:themeColor="text1"/>
+          <w:sz w:val="21"/>
+          <w:szCs w:val="21"/>
+        </w:rPr>
+        <w:t>MSE</w:t>
+      </w:r>
+      <w:r>
+        <w:rPr>
+          <w:rFonts w:ascii="Segoe UI" w:hAnsi="Segoe UI" w:cs="Segoe UI"/>
+          <w:color w:val="000000" w:themeColor="text1"/>
+          <w:sz w:val="21"/>
+          <w:szCs w:val="21"/>
+        </w:rPr>
+        <w:t>: Mean squared error, a type of loss function that counts a small number of large discrepancies as worse than a large number of small ones.</w:t>
+      </w:r>
+    </w:p>
+    <w:p>
+      <w:pPr>
+        <w:spacing w:line="240" w:lineRule="auto"/>
+        <w:rPr>
+          <w:rFonts w:ascii="Segoe UI" w:hAnsi="Segoe UI" w:cs="Segoe UI"/>
+          <w:color w:val="000000" w:themeColor="text1"/>
+          <w:sz w:val="21"/>
+          <w:szCs w:val="21"/>
+        </w:rPr>
+      </w:pPr>
+      <w:r>
+        <w:rPr>
+          <w:rFonts w:ascii="Segoe UI" w:hAnsi="Segoe UI" w:cs="Segoe UI"/>
+          <w:b/>
+          <w:bCs/>
+          <w:color w:val="000000" w:themeColor="text1"/>
+          <w:sz w:val="21"/>
+          <w:szCs w:val="21"/>
+        </w:rPr>
+        <w:t>Gradient Descent</w:t>
+      </w:r>
+      <w:r>
+        <w:rPr>
+          <w:rFonts w:ascii="Segoe UI" w:hAnsi="Segoe UI" w:cs="Segoe UI"/>
+          <w:color w:val="000000" w:themeColor="text1"/>
+          <w:sz w:val="21"/>
+          <w:szCs w:val="21"/>
+        </w:rPr>
+        <w:t>: An algorithm that changes the internal variables a bit at a time to gradually reduce the loss function.</w:t>
+      </w:r>
+    </w:p>
+    <w:p>
+      <w:pPr>
+        <w:spacing w:line="240" w:lineRule="auto"/>
+        <w:rPr>
+          <w:rFonts w:ascii="Segoe UI" w:hAnsi="Segoe UI" w:cs="Segoe UI"/>
+          <w:color w:val="000000" w:themeColor="text1"/>
+          <w:sz w:val="21"/>
+          <w:szCs w:val="21"/>
+        </w:rPr>
+      </w:pPr>
+      <w:r>
+        <w:rPr>
+          <w:rFonts w:ascii="Segoe UI" w:hAnsi="Segoe UI" w:cs="Segoe UI"/>
+          <w:b/>
+          <w:bCs/>
+          <w:color w:val="000000" w:themeColor="text1"/>
+          <w:sz w:val="21"/>
+          <w:szCs w:val="21"/>
+        </w:rPr>
+        <w:t>Optimizer</w:t>
+      </w:r>
+      <w:r>
+        <w:rPr>
+          <w:rFonts w:ascii="Segoe UI" w:hAnsi="Segoe UI" w:cs="Segoe UI"/>
+          <w:color w:val="000000" w:themeColor="text1"/>
+          <w:sz w:val="21"/>
+          <w:szCs w:val="21"/>
+        </w:rPr>
+        <w:t xml:space="preserve">: A specific implementation of the gradient descent algorithm. (There are many algorithms for this. </w:t>
+      </w:r>
+      <w:r>
+        <w:rPr>
+          <w:rFonts w:ascii="Segoe UI" w:hAnsi="Segoe UI" w:cs="Segoe UI"/>
+          <w:color w:val="000000" w:themeColor="text1"/>
+          <w:sz w:val="21"/>
+          <w:szCs w:val="21"/>
+        </w:rPr>
+        <w:t>W</w:t>
+      </w:r>
+      <w:r>
+        <w:rPr>
+          <w:rFonts w:ascii="Segoe UI" w:hAnsi="Segoe UI" w:cs="Segoe UI"/>
+          <w:color w:val="000000" w:themeColor="text1"/>
+          <w:sz w:val="21"/>
+          <w:szCs w:val="21"/>
+        </w:rPr>
+        <w:t>e will only use the “</w:t>
+      </w:r>
+      <w:r>
+        <w:rPr>
+          <w:rFonts w:ascii="Segoe UI" w:hAnsi="Segoe UI" w:cs="Segoe UI"/>
+          <w:b/>
+          <w:bCs/>
+          <w:color w:val="000000" w:themeColor="text1"/>
+          <w:sz w:val="21"/>
+          <w:szCs w:val="21"/>
+        </w:rPr>
+        <w:t>Adam</w:t>
+      </w:r>
+      <w:r>
+        <w:rPr>
+          <w:rFonts w:ascii="Segoe UI" w:hAnsi="Segoe UI" w:cs="Segoe UI"/>
+          <w:color w:val="000000" w:themeColor="text1"/>
+          <w:sz w:val="21"/>
+          <w:szCs w:val="21"/>
+        </w:rPr>
+        <w:t>” Optimizer, which stands for ADAptive with Momentum. It is considered the best-practice optimizer.)</w:t>
+      </w:r>
+    </w:p>
+    <w:p>
+      <w:pPr>
+        <w:spacing w:line="240" w:lineRule="auto"/>
+        <w:rPr>
+          <w:rFonts w:ascii="Segoe UI" w:hAnsi="Segoe UI" w:cs="Segoe UI"/>
+          <w:color w:val="000000" w:themeColor="text1"/>
+          <w:sz w:val="21"/>
+          <w:szCs w:val="21"/>
+        </w:rPr>
+      </w:pPr>
+      <w:r>
+        <w:rPr>
+          <w:rFonts w:ascii="Segoe UI" w:hAnsi="Segoe UI" w:cs="Segoe UI"/>
+          <w:b/>
+          <w:bCs/>
+          <w:color w:val="000000" w:themeColor="text1"/>
+          <w:sz w:val="21"/>
+          <w:szCs w:val="21"/>
+        </w:rPr>
+        <w:t>Learning rate</w:t>
+      </w:r>
+      <w:r>
+        <w:rPr>
+          <w:rFonts w:ascii="Segoe UI" w:hAnsi="Segoe UI" w:cs="Segoe UI"/>
+          <w:color w:val="000000" w:themeColor="text1"/>
+          <w:sz w:val="21"/>
+          <w:szCs w:val="21"/>
+        </w:rPr>
+        <w:t>: The “step size” for loss improvement during gradient descent.</w:t>
+      </w:r>
+    </w:p>
+    <w:p>
+      <w:pPr>
+        <w:spacing w:line="240" w:lineRule="auto"/>
+        <w:rPr>
+          <w:rFonts w:ascii="Segoe UI" w:hAnsi="Segoe UI" w:cs="Segoe UI"/>
+          <w:color w:val="000000" w:themeColor="text1"/>
+          <w:sz w:val="21"/>
+          <w:szCs w:val="21"/>
+        </w:rPr>
+      </w:pPr>
+      <w:r>
+        <w:rPr>
+          <w:rFonts w:ascii="Segoe UI" w:hAnsi="Segoe UI" w:cs="Segoe UI"/>
+          <w:b/>
+          <w:bCs/>
+          <w:color w:val="000000" w:themeColor="text1"/>
+          <w:sz w:val="21"/>
+          <w:szCs w:val="21"/>
+        </w:rPr>
+        <w:t>Batch</w:t>
+      </w:r>
+      <w:r>
+        <w:rPr>
+          <w:rFonts w:ascii="Segoe UI" w:hAnsi="Segoe UI" w:cs="Segoe UI"/>
+          <w:color w:val="000000" w:themeColor="text1"/>
+          <w:sz w:val="21"/>
+          <w:szCs w:val="21"/>
+        </w:rPr>
+        <w:t>: The set of examples used during training of the neural network</w:t>
+      </w:r>
+    </w:p>
+    <w:p>
+      <w:pPr>
+        <w:spacing w:line="240" w:lineRule="auto"/>
+        <w:rPr>
+          <w:rFonts w:ascii="Segoe UI" w:hAnsi="Segoe UI" w:cs="Segoe UI"/>
+          <w:color w:val="000000" w:themeColor="text1"/>
+          <w:sz w:val="21"/>
+          <w:szCs w:val="21"/>
+        </w:rPr>
+      </w:pPr>
+      <w:r>
+        <w:rPr>
+          <w:rFonts w:ascii="Segoe UI" w:hAnsi="Segoe UI" w:cs="Segoe UI"/>
+          <w:b/>
+          <w:bCs/>
+          <w:color w:val="000000" w:themeColor="text1"/>
+          <w:sz w:val="21"/>
+          <w:szCs w:val="21"/>
+        </w:rPr>
+        <w:t>Epoch</w:t>
+      </w:r>
+      <w:r>
+        <w:rPr>
+          <w:rFonts w:ascii="Segoe UI" w:hAnsi="Segoe UI" w:cs="Segoe UI"/>
+          <w:color w:val="000000" w:themeColor="text1"/>
+          <w:sz w:val="21"/>
+          <w:szCs w:val="21"/>
+        </w:rPr>
+        <w:t>: A full pass over the entire training dataset</w:t>
+      </w:r>
+    </w:p>
+    <w:p>
+      <w:pPr>
+        <w:spacing w:line="240" w:lineRule="auto"/>
+        <w:rPr>
+          <w:rFonts w:ascii="Segoe UI" w:hAnsi="Segoe UI" w:cs="Segoe UI"/>
+          <w:color w:val="000000" w:themeColor="text1"/>
+          <w:sz w:val="21"/>
+          <w:szCs w:val="21"/>
+        </w:rPr>
+      </w:pPr>
+      <w:r>
+        <w:rPr>
+          <w:rFonts w:ascii="Segoe UI" w:hAnsi="Segoe UI" w:cs="Segoe UI"/>
+          <w:b/>
+          <w:bCs/>
+          <w:color w:val="000000" w:themeColor="text1"/>
+          <w:sz w:val="21"/>
+          <w:szCs w:val="21"/>
+        </w:rPr>
+        <w:t>Forward pass</w:t>
+      </w:r>
+      <w:r>
+        <w:rPr>
+          <w:rFonts w:ascii="Segoe UI" w:hAnsi="Segoe UI" w:cs="Segoe UI"/>
+          <w:color w:val="000000" w:themeColor="text1"/>
+          <w:sz w:val="21"/>
+          <w:szCs w:val="21"/>
+        </w:rPr>
+        <w:t>: The computation of output values from input</w:t>
+      </w:r>
+    </w:p>
+    <w:p>
+      <w:pPr>
+        <w:spacing w:line="240" w:lineRule="auto"/>
+        <w:rPr>
+          <w:rFonts w:ascii="Segoe UI" w:hAnsi="Segoe UI" w:cs="Segoe UI"/>
+          <w:color w:val="000000" w:themeColor="text1"/>
+          <w:sz w:val="21"/>
+          <w:szCs w:val="21"/>
+        </w:rPr>
+      </w:pPr>
+      <w:r>
+        <w:rPr>
+          <w:rFonts w:ascii="Segoe UI" w:hAnsi="Segoe UI" w:cs="Segoe UI"/>
+          <w:b/>
+          <w:bCs/>
+          <w:color w:val="000000" w:themeColor="text1"/>
+          <w:sz w:val="21"/>
+          <w:szCs w:val="21"/>
+        </w:rPr>
+        <w:t>Backward pass (backpropagation)</w:t>
+      </w:r>
+      <w:r>
+        <w:rPr>
+          <w:rFonts w:ascii="Segoe UI" w:hAnsi="Segoe UI" w:cs="Segoe UI"/>
+          <w:color w:val="000000" w:themeColor="text1"/>
+          <w:sz w:val="21"/>
+          <w:szCs w:val="21"/>
+        </w:rPr>
+        <w:t>: The calculation of internal variable adjustments according to the optimizer algorithm, starting from the output layer and working back through each layer to the input.</w:t>
+      </w:r>
+    </w:p>
     <w:sectPr>
-      <w:headerReference w:type="default" r:id="rId19"/>
-      <w:footerReference w:type="default" r:id="rId20"/>
+      <w:headerReference w:type="default" r:id="rId23"/>
+      <w:footerReference w:type="default" r:id="rId24"/>
       <w:pgSz w:w="11907" w:h="16839" w:code="9"/>
       <w:pgMar w:top="1440" w:right="1080" w:bottom="1440" w:left="1080" w:header="720" w:footer="720" w:gutter="0"/>
       <w:pgBorders w:offsetFrom="page">

</xml_diff>